<commit_message>
added goblin to dry
</commit_message>
<xml_diff>
--- a/HW2/dry.docx
+++ b/HW2/dry.docx
@@ -1,6 +1,6 @@
 
 <file path=word/document.xml><?xml version="1.0" encoding="utf-8"?>
-<w:document xmlns:wpc="http://schemas.microsoft.com/office/word/2010/wordprocessingCanvas" xmlns:mc="http://schemas.openxmlformats.org/markup-compatibility/2006" xmlns:o="urn:schemas-microsoft-com:office:office" xmlns:r="http://schemas.openxmlformats.org/officeDocument/2006/relationships" xmlns:m="http://schemas.openxmlformats.org/officeDocument/2006/math" xmlns:v="urn:schemas-microsoft-com:vml" xmlns:wp14="http://schemas.microsoft.com/office/word/2010/wordprocessingDrawing" xmlns:wp="http://schemas.openxmlformats.org/drawingml/2006/wordprocessingDrawing" xmlns:w10="urn:schemas-microsoft-com:office:word" xmlns:w="http://schemas.openxmlformats.org/wordprocessingml/2006/main" xmlns:w14="http://schemas.microsoft.com/office/word/2010/wordml" xmlns:w15="http://schemas.microsoft.com/office/word/2012/wordml" xmlns:wpg="http://schemas.microsoft.com/office/word/2010/wordprocessingGroup" xmlns:wpi="http://schemas.microsoft.com/office/word/2010/wordprocessingInk" xmlns:wne="http://schemas.microsoft.com/office/word/2006/wordml" xmlns:wps="http://schemas.microsoft.com/office/word/2010/wordprocessingShape" mc:Ignorable="w14 w15 wp14">
+<w:document xmlns:wpc="http://schemas.microsoft.com/office/word/2010/wordprocessingCanvas" xmlns:cx="http://schemas.microsoft.com/office/drawing/2014/chartex" xmlns:cx1="http://schemas.microsoft.com/office/drawing/2015/9/8/chartex" xmlns:cx2="http://schemas.microsoft.com/office/drawing/2015/10/21/chartex" xmlns:cx3="http://schemas.microsoft.com/office/drawing/2016/5/9/chartex" xmlns:cx4="http://schemas.microsoft.com/office/drawing/2016/5/10/chartex" xmlns:cx5="http://schemas.microsoft.com/office/drawing/2016/5/11/chartex" xmlns:cx6="http://schemas.microsoft.com/office/drawing/2016/5/12/chartex" xmlns:cx7="http://schemas.microsoft.com/office/drawing/2016/5/13/chartex" xmlns:cx8="http://schemas.microsoft.com/office/drawing/2016/5/14/chartex" xmlns:mc="http://schemas.openxmlformats.org/markup-compatibility/2006" xmlns:aink="http://schemas.microsoft.com/office/drawing/2016/ink" xmlns:am3d="http://schemas.microsoft.com/office/drawing/2017/model3d" xmlns:o="urn:schemas-microsoft-com:office:office" xmlns:oel="http://schemas.microsoft.com/office/2019/extlst" xmlns:r="http://schemas.openxmlformats.org/officeDocument/2006/relationships" xmlns:m="http://schemas.openxmlformats.org/officeDocument/2006/math" xmlns:v="urn:schemas-microsoft-com:vml" xmlns:wp14="http://schemas.microsoft.com/office/word/2010/wordprocessingDrawing" xmlns:wp="http://schemas.openxmlformats.org/drawingml/2006/wordprocessingDrawing" xmlns:w10="urn:schemas-microsoft-com:office:word" xmlns:w="http://schemas.openxmlformats.org/wordprocessingml/2006/main" xmlns:w14="http://schemas.microsoft.com/office/word/2010/wordml" xmlns:w15="http://schemas.microsoft.com/office/word/2012/wordml" xmlns:w16cex="http://schemas.microsoft.com/office/word/2018/wordml/cex" xmlns:w16cid="http://schemas.microsoft.com/office/word/2016/wordml/cid" xmlns:w16="http://schemas.microsoft.com/office/word/2018/wordml" xmlns:w16du="http://schemas.microsoft.com/office/word/2023/wordml/word16du" xmlns:w16sdtdh="http://schemas.microsoft.com/office/word/2020/wordml/sdtdatahash" xmlns:w16se="http://schemas.microsoft.com/office/word/2015/wordml/symex" xmlns:wpg="http://schemas.microsoft.com/office/word/2010/wordprocessingGroup" xmlns:wpi="http://schemas.microsoft.com/office/word/2010/wordprocessingInk" xmlns:wne="http://schemas.microsoft.com/office/word/2006/wordml" xmlns:wps="http://schemas.microsoft.com/office/word/2010/wordprocessingShape" mc:Ignorable="w14 w15 w16se w16cid w16 w16cex w16sdtdh wp14">
   <w:body>
     <w:p>
       <w:pPr>
@@ -121,7 +121,6 @@
         </w:rPr>
         <w:t xml:space="preserve">. חיפשנו את הפונקציה שמקבלת את </w:t>
       </w:r>
-      <w:proofErr w:type="spellStart"/>
       <w:r>
         <w:rPr>
           <w:sz w:val="24"/>
@@ -129,7 +128,6 @@
         </w:rPr>
         <w:t>envp</w:t>
       </w:r>
-      <w:proofErr w:type="spellEnd"/>
       <w:r>
         <w:rPr>
           <w:rFonts w:hint="cs"/>
@@ -139,7 +137,6 @@
         </w:rPr>
         <w:t xml:space="preserve">, </w:t>
       </w:r>
-      <w:proofErr w:type="spellStart"/>
       <w:r>
         <w:rPr>
           <w:sz w:val="24"/>
@@ -147,7 +144,6 @@
         </w:rPr>
         <w:t>argv</w:t>
       </w:r>
-      <w:proofErr w:type="spellEnd"/>
       <w:r>
         <w:rPr>
           <w:rFonts w:hint="cs"/>
@@ -157,7 +153,6 @@
         </w:rPr>
         <w:t xml:space="preserve">, </w:t>
       </w:r>
-      <w:proofErr w:type="spellStart"/>
       <w:r>
         <w:rPr>
           <w:sz w:val="24"/>
@@ -165,7 +160,6 @@
         </w:rPr>
         <w:t>argc</w:t>
       </w:r>
-      <w:proofErr w:type="spellEnd"/>
       <w:r>
         <w:rPr>
           <w:rFonts w:hint="cs"/>
@@ -195,7 +189,6 @@
     <w:p>
       <w:pPr>
         <w:rPr>
-          <w:rFonts w:hint="cs"/>
           <w:sz w:val="24"/>
           <w:szCs w:val="24"/>
           <w:rtl/>
@@ -210,7 +203,7 @@
           <w:rtl/>
         </w:rPr>
         <w:drawing>
-          <wp:inline distT="0" distB="0" distL="0" distR="0">
+          <wp:inline distT="0" distB="0" distL="0" distR="0" wp14:anchorId="2791C63A" wp14:editId="1743E313">
             <wp:extent cx="4276725" cy="1590675"/>
             <wp:effectExtent l="0" t="0" r="9525" b="9525"/>
             <wp:docPr id="1" name="תמונה 1" descr="C:\Users\User1\Pictures\Screenshot_62.png"/>
@@ -227,7 +220,7 @@
                     </pic:cNvPicPr>
                   </pic:nvPicPr>
                   <pic:blipFill>
-                    <a:blip r:embed="rId4">
+                    <a:blip r:embed="rId5">
                       <a:extLst>
                         <a:ext uri="{28A0092B-C50C-407E-A947-70E740481C1C}">
                           <a14:useLocalDpi xmlns:a14="http://schemas.microsoft.com/office/drawing/2010/main" val="0"/>
@@ -258,8 +251,2376 @@
           </wp:inline>
         </w:drawing>
       </w:r>
-      <w:bookmarkStart w:id="0" w:name="_GoBack"/>
-      <w:bookmarkEnd w:id="0"/>
+    </w:p>
+    <w:p>
+      <w:pPr>
+        <w:rPr>
+          <w:sz w:val="24"/>
+          <w:szCs w:val="24"/>
+          <w:rtl/>
+        </w:rPr>
+      </w:pPr>
+      <w:r>
+        <w:rPr>
+          <w:rFonts w:hint="cs"/>
+          <w:sz w:val="24"/>
+          <w:szCs w:val="24"/>
+          <w:rtl/>
+        </w:rPr>
+        <w:t xml:space="preserve">לאחר מכן, הסתכלנו על תחילת הריצה של </w:t>
+      </w:r>
+      <w:r>
+        <w:rPr>
+          <w:sz w:val="24"/>
+          <w:szCs w:val="24"/>
+        </w:rPr>
+        <w:t>main</w:t>
+      </w:r>
+      <w:r>
+        <w:rPr>
+          <w:rFonts w:hint="cs"/>
+          <w:sz w:val="24"/>
+          <w:szCs w:val="24"/>
+          <w:rtl/>
+        </w:rPr>
+        <w:t xml:space="preserve">. תחילה, היא קוראת לפונקציה שלא ממש משפיעה על הלוגיקה של התכנית. לאחר מכן, </w:t>
+      </w:r>
+      <w:r>
+        <w:rPr>
+          <w:sz w:val="24"/>
+          <w:szCs w:val="24"/>
+        </w:rPr>
+        <w:t>main</w:t>
+      </w:r>
+      <w:r>
+        <w:rPr>
+          <w:rFonts w:hint="cs"/>
+          <w:sz w:val="24"/>
+          <w:szCs w:val="24"/>
+          <w:rtl/>
+        </w:rPr>
+        <w:t xml:space="preserve"> קוראת לפונקציה שבהמשך נתנו לה את השם </w:t>
+      </w:r>
+      <w:r>
+        <w:rPr>
+          <w:sz w:val="24"/>
+          <w:szCs w:val="24"/>
+        </w:rPr>
+        <w:t>PrepareMaze</w:t>
+      </w:r>
+      <w:r>
+        <w:rPr>
+          <w:rFonts w:hint="cs"/>
+          <w:sz w:val="24"/>
+          <w:szCs w:val="24"/>
+          <w:rtl/>
+        </w:rPr>
+        <w:t xml:space="preserve">. </w:t>
+      </w:r>
+    </w:p>
+    <w:p>
+      <w:pPr>
+        <w:rPr>
+          <w:sz w:val="24"/>
+          <w:szCs w:val="24"/>
+          <w:rtl/>
+        </w:rPr>
+      </w:pPr>
+      <w:r>
+        <w:rPr>
+          <w:rFonts w:hint="cs"/>
+          <w:sz w:val="24"/>
+          <w:szCs w:val="24"/>
+          <w:rtl/>
+        </w:rPr>
+        <w:t xml:space="preserve">הפונקציה </w:t>
+      </w:r>
+      <w:r>
+        <w:rPr>
+          <w:sz w:val="24"/>
+          <w:szCs w:val="24"/>
+        </w:rPr>
+        <w:t>PrepareMaze</w:t>
+      </w:r>
+      <w:r>
+        <w:rPr>
+          <w:rFonts w:hint="cs"/>
+          <w:sz w:val="24"/>
+          <w:szCs w:val="24"/>
+          <w:rtl/>
+        </w:rPr>
+        <w:t>: ניתן לראות כי הפונקציה כותבת לרצף של 64 בתים בזכרון.</w:t>
+      </w:r>
+      <w:r>
+        <w:rPr>
+          <w:sz w:val="24"/>
+          <w:szCs w:val="24"/>
+          <w:rtl/>
+        </w:rPr>
+        <w:br/>
+      </w:r>
+      <w:r>
+        <w:rPr>
+          <w:rFonts w:hint="cs"/>
+          <w:sz w:val="24"/>
+          <w:szCs w:val="24"/>
+          <w:rtl/>
+        </w:rPr>
+        <w:t>אחרי בחינה מעמיקה, הגענו למסקנה שמה שהיא כותבת לזכרון נראה ככה:</w:t>
+      </w:r>
+    </w:p>
+    <w:p>
+      <w:pPr>
+        <w:rPr>
+          <w:sz w:val="24"/>
+          <w:szCs w:val="24"/>
+          <w:rtl/>
+        </w:rPr>
+      </w:pPr>
+      <w:r>
+        <w:rPr>
+          <w:rFonts w:cs="Arial"/>
+          <w:sz w:val="24"/>
+          <w:szCs w:val="24"/>
+          <w:rtl/>
+        </w:rPr>
+        <w:drawing>
+          <wp:inline distT="0" distB="0" distL="0" distR="0" wp14:anchorId="6D722BB0" wp14:editId="5B22EE25">
+            <wp:extent cx="552527" cy="1124107"/>
+            <wp:effectExtent l="0" t="0" r="0" b="0"/>
+            <wp:docPr id="592282907" name="Picture 1" descr="A picture containing blue, electric blue, pattern, majorelle blue&#10;&#10;Description automatically generated"/>
+            <wp:cNvGraphicFramePr>
+              <a:graphicFrameLocks xmlns:a="http://schemas.openxmlformats.org/drawingml/2006/main" noChangeAspect="1"/>
+            </wp:cNvGraphicFramePr>
+            <a:graphic xmlns:a="http://schemas.openxmlformats.org/drawingml/2006/main">
+              <a:graphicData uri="http://schemas.openxmlformats.org/drawingml/2006/picture">
+                <pic:pic xmlns:pic="http://schemas.openxmlformats.org/drawingml/2006/picture">
+                  <pic:nvPicPr>
+                    <pic:cNvPr id="592282907" name="Picture 1" descr="A picture containing blue, electric blue, pattern, majorelle blue&#10;&#10;Description automatically generated"/>
+                    <pic:cNvPicPr/>
+                  </pic:nvPicPr>
+                  <pic:blipFill>
+                    <a:blip r:embed="rId6"/>
+                    <a:stretch>
+                      <a:fillRect/>
+                    </a:stretch>
+                  </pic:blipFill>
+                  <pic:spPr>
+                    <a:xfrm>
+                      <a:off x="0" y="0"/>
+                      <a:ext cx="552527" cy="1124107"/>
+                    </a:xfrm>
+                    <a:prstGeom prst="rect">
+                      <a:avLst/>
+                    </a:prstGeom>
+                  </pic:spPr>
+                </pic:pic>
+              </a:graphicData>
+            </a:graphic>
+          </wp:inline>
+        </w:drawing>
+      </w:r>
+    </w:p>
+    <w:p>
+      <w:pPr>
+        <w:rPr>
+          <w:sz w:val="24"/>
+          <w:szCs w:val="24"/>
+          <w:rtl/>
+        </w:rPr>
+      </w:pPr>
+      <w:r>
+        <w:rPr>
+          <w:rFonts w:hint="cs"/>
+          <w:sz w:val="24"/>
+          <w:szCs w:val="24"/>
+          <w:rtl/>
+        </w:rPr>
+        <w:t>תחילה חשבנו שהרצף הזה מייצג את המפתח שאנחנו מחפשים, ושבמהלך ריצת התכנית מתמלאים "הערכים הנכונים"</w:t>
+      </w:r>
+      <w:r>
+        <w:rPr>
+          <w:rFonts w:hint="cs"/>
+          <w:sz w:val="24"/>
+          <w:szCs w:val="24"/>
+        </w:rPr>
+        <w:t xml:space="preserve"> </w:t>
+      </w:r>
+      <w:r>
+        <w:rPr>
+          <w:rFonts w:hint="cs"/>
+          <w:sz w:val="24"/>
+          <w:szCs w:val="24"/>
+          <w:rtl/>
+        </w:rPr>
+        <w:t>. לקראת סוף הניתוח של הקובץ, הבנו שמדובר במבוך.</w:t>
+      </w:r>
+    </w:p>
+    <w:p>
+      <w:pPr>
+        <w:rPr>
+          <w:sz w:val="24"/>
+          <w:szCs w:val="24"/>
+          <w:rtl/>
+        </w:rPr>
+      </w:pPr>
+      <w:r>
+        <w:rPr>
+          <w:rFonts w:hint="cs"/>
+          <w:sz w:val="24"/>
+          <w:szCs w:val="24"/>
+          <w:rtl/>
+        </w:rPr>
+        <w:t>בנוסף, על ידי התבוננות בחלק הבא של הפונקציה:</w:t>
+      </w:r>
+    </w:p>
+    <w:p>
+      <w:pPr>
+        <w:rPr>
+          <w:sz w:val="24"/>
+          <w:szCs w:val="24"/>
+          <w:rtl/>
+        </w:rPr>
+      </w:pPr>
+      <w:r>
+        <w:rPr>
+          <w:rFonts w:cs="Arial"/>
+          <w:sz w:val="24"/>
+          <w:szCs w:val="24"/>
+          <w:rtl/>
+        </w:rPr>
+        <w:drawing>
+          <wp:anchor distT="0" distB="0" distL="114300" distR="114300" simplePos="0" relativeHeight="251658240" behindDoc="1" locked="0" layoutInCell="1" allowOverlap="1" wp14:anchorId="6A29B881" wp14:editId="0711AA70">
+            <wp:simplePos x="0" y="0"/>
+            <wp:positionH relativeFrom="margin">
+              <wp:align>right</wp:align>
+            </wp:positionH>
+            <wp:positionV relativeFrom="paragraph">
+              <wp:posOffset>8255</wp:posOffset>
+            </wp:positionV>
+            <wp:extent cx="4728043" cy="2645124"/>
+            <wp:effectExtent l="0" t="0" r="0" b="3175"/>
+            <wp:wrapNone/>
+            <wp:docPr id="889156400" name="Picture 1"/>
+            <wp:cNvGraphicFramePr>
+              <a:graphicFrameLocks xmlns:a="http://schemas.openxmlformats.org/drawingml/2006/main" noChangeAspect="1"/>
+            </wp:cNvGraphicFramePr>
+            <a:graphic xmlns:a="http://schemas.openxmlformats.org/drawingml/2006/main">
+              <a:graphicData uri="http://schemas.openxmlformats.org/drawingml/2006/picture">
+                <pic:pic xmlns:pic="http://schemas.openxmlformats.org/drawingml/2006/picture">
+                  <pic:nvPicPr>
+                    <pic:cNvPr id="889156400" name=""/>
+                    <pic:cNvPicPr/>
+                  </pic:nvPicPr>
+                  <pic:blipFill>
+                    <a:blip r:embed="rId7">
+                      <a:extLst>
+                        <a:ext uri="{28A0092B-C50C-407E-A947-70E740481C1C}">
+                          <a14:useLocalDpi xmlns:a14="http://schemas.microsoft.com/office/drawing/2010/main" val="0"/>
+                        </a:ext>
+                      </a:extLst>
+                    </a:blip>
+                    <a:stretch>
+                      <a:fillRect/>
+                    </a:stretch>
+                  </pic:blipFill>
+                  <pic:spPr>
+                    <a:xfrm>
+                      <a:off x="0" y="0"/>
+                      <a:ext cx="4728043" cy="2645124"/>
+                    </a:xfrm>
+                    <a:prstGeom prst="rect">
+                      <a:avLst/>
+                    </a:prstGeom>
+                  </pic:spPr>
+                </pic:pic>
+              </a:graphicData>
+            </a:graphic>
+          </wp:anchor>
+        </w:drawing>
+      </w:r>
+    </w:p>
+    <w:p>
+      <w:pPr>
+        <w:rPr>
+          <w:sz w:val="24"/>
+          <w:szCs w:val="24"/>
+          <w:rtl/>
+        </w:rPr>
+      </w:pPr>
+    </w:p>
+    <w:p>
+      <w:pPr>
+        <w:rPr>
+          <w:sz w:val="24"/>
+          <w:szCs w:val="24"/>
+          <w:rtl/>
+        </w:rPr>
+      </w:pPr>
+    </w:p>
+    <w:p>
+      <w:pPr>
+        <w:rPr>
+          <w:sz w:val="24"/>
+          <w:szCs w:val="24"/>
+          <w:rtl/>
+        </w:rPr>
+      </w:pPr>
+    </w:p>
+    <w:p>
+      <w:pPr>
+        <w:rPr>
+          <w:sz w:val="24"/>
+          <w:szCs w:val="24"/>
+          <w:rtl/>
+        </w:rPr>
+      </w:pPr>
+    </w:p>
+    <w:p>
+      <w:pPr>
+        <w:rPr>
+          <w:sz w:val="24"/>
+          <w:szCs w:val="24"/>
+          <w:rtl/>
+        </w:rPr>
+      </w:pPr>
+    </w:p>
+    <w:p>
+      <w:pPr>
+        <w:rPr>
+          <w:sz w:val="24"/>
+          <w:szCs w:val="24"/>
+          <w:rtl/>
+        </w:rPr>
+      </w:pPr>
+    </w:p>
+    <w:p>
+      <w:pPr>
+        <w:rPr>
+          <w:sz w:val="24"/>
+          <w:szCs w:val="24"/>
+          <w:rtl/>
+        </w:rPr>
+      </w:pPr>
+    </w:p>
+    <w:p>
+      <w:pPr>
+        <w:rPr>
+          <w:sz w:val="24"/>
+          <w:szCs w:val="24"/>
+          <w:rtl/>
+        </w:rPr>
+      </w:pPr>
+      <w:r>
+        <w:rPr>
+          <w:rFonts w:hint="cs"/>
+          <w:sz w:val="24"/>
+          <w:szCs w:val="24"/>
+          <w:rtl/>
+        </w:rPr>
+        <w:lastRenderedPageBreak/>
+        <w:t>הגענו למסקנה שהפונקציה מקבלת כפרמטרים שני מצביעים ל-</w:t>
+      </w:r>
+      <w:r>
+        <w:rPr>
+          <w:sz w:val="24"/>
+          <w:szCs w:val="24"/>
+        </w:rPr>
+        <w:t>int</w:t>
+      </w:r>
+      <w:r>
+        <w:rPr>
+          <w:rFonts w:hint="cs"/>
+          <w:sz w:val="24"/>
+          <w:szCs w:val="24"/>
+          <w:rtl/>
+        </w:rPr>
+        <w:t xml:space="preserve"> ומצביע ל-</w:t>
+      </w:r>
+      <w:r>
+        <w:rPr>
+          <w:sz w:val="24"/>
+          <w:szCs w:val="24"/>
+        </w:rPr>
+        <w:t>char</w:t>
+      </w:r>
+      <w:r>
+        <w:rPr>
+          <w:rFonts w:hint="cs"/>
+          <w:sz w:val="24"/>
+          <w:szCs w:val="24"/>
+          <w:rtl/>
+        </w:rPr>
+        <w:t xml:space="preserve">. בהמשך הבנו את מטרת הפרמטרים הללו </w:t>
+      </w:r>
+      <w:r>
+        <w:rPr>
+          <w:sz w:val="24"/>
+          <w:szCs w:val="24"/>
+          <w:rtl/>
+        </w:rPr>
+        <w:t>–</w:t>
+      </w:r>
+      <w:r>
+        <w:rPr>
+          <w:rFonts w:hint="cs"/>
+          <w:sz w:val="24"/>
+          <w:szCs w:val="24"/>
+          <w:rtl/>
+        </w:rPr>
+        <w:t xml:space="preserve"> בעזרתם הפונקציה מאתחלת את המיקום ההתחלתי שלנו במבוך (שורה ועמודה) ואת הכיוון ההתחלתי שבו אנו זזים (בתמונה זהו התו </w:t>
+      </w:r>
+      <w:r>
+        <w:rPr>
+          <w:sz w:val="24"/>
+          <w:szCs w:val="24"/>
+        </w:rPr>
+        <w:t>‘L’</w:t>
+      </w:r>
+      <w:r>
+        <w:rPr>
+          <w:rFonts w:hint="cs"/>
+          <w:sz w:val="24"/>
+          <w:szCs w:val="24"/>
+          <w:rtl/>
+        </w:rPr>
+        <w:t>).</w:t>
+      </w:r>
+    </w:p>
+    <w:p>
+      <w:pPr>
+        <w:rPr>
+          <w:sz w:val="24"/>
+          <w:szCs w:val="24"/>
+          <w:rtl/>
+        </w:rPr>
+      </w:pPr>
+      <w:r>
+        <w:rPr>
+          <w:rFonts w:hint="cs"/>
+          <w:sz w:val="24"/>
+          <w:szCs w:val="24"/>
+          <w:rtl/>
+        </w:rPr>
+        <w:t>הפונקציה מאתחלת (בלי קשר לפרמטרים) את מיקום המטרה במבוך, ואת מונה הדגלים.</w:t>
+      </w:r>
+    </w:p>
+    <w:p>
+      <w:pPr>
+        <w:rPr>
+          <w:sz w:val="24"/>
+          <w:szCs w:val="24"/>
+          <w:rtl/>
+        </w:rPr>
+      </w:pPr>
+      <w:r>
+        <w:rPr>
+          <w:rFonts w:hint="cs"/>
+          <w:sz w:val="24"/>
+          <w:szCs w:val="24"/>
+          <w:rtl/>
+        </w:rPr>
+        <w:t xml:space="preserve">בכך סיימנו את ניתוח הפונקציה </w:t>
+      </w:r>
+      <w:r>
+        <w:rPr>
+          <w:sz w:val="24"/>
+          <w:szCs w:val="24"/>
+        </w:rPr>
+        <w:t>PrepareMaze</w:t>
+      </w:r>
+      <w:r>
+        <w:rPr>
+          <w:rFonts w:hint="cs"/>
+          <w:sz w:val="24"/>
+          <w:szCs w:val="24"/>
+          <w:rtl/>
+        </w:rPr>
+        <w:t>.</w:t>
+      </w:r>
+    </w:p>
+    <w:p>
+      <w:pPr>
+        <w:rPr>
+          <w:sz w:val="24"/>
+          <w:szCs w:val="24"/>
+          <w:rtl/>
+        </w:rPr>
+      </w:pPr>
+      <w:r>
+        <w:rPr>
+          <w:rFonts w:hint="cs"/>
+          <w:sz w:val="24"/>
+          <w:szCs w:val="24"/>
+          <w:rtl/>
+        </w:rPr>
+        <w:t xml:space="preserve">המשך </w:t>
+      </w:r>
+      <w:r>
+        <w:rPr>
+          <w:sz w:val="24"/>
+          <w:szCs w:val="24"/>
+        </w:rPr>
+        <w:t>main</w:t>
+      </w:r>
+      <w:r>
+        <w:rPr>
+          <w:rFonts w:hint="cs"/>
+          <w:sz w:val="24"/>
+          <w:szCs w:val="24"/>
+          <w:rtl/>
+        </w:rPr>
+        <w:t xml:space="preserve">: </w:t>
+      </w:r>
+    </w:p>
+    <w:p>
+      <w:pPr>
+        <w:rPr>
+          <w:sz w:val="24"/>
+          <w:szCs w:val="24"/>
+          <w:rtl/>
+        </w:rPr>
+      </w:pPr>
+      <w:r>
+        <w:rPr>
+          <w:rFonts w:hint="cs"/>
+          <w:sz w:val="24"/>
+          <w:szCs w:val="24"/>
+          <w:rtl/>
+        </w:rPr>
+        <w:t xml:space="preserve">בתחילת </w:t>
+      </w:r>
+      <w:r>
+        <w:rPr>
+          <w:sz w:val="24"/>
+          <w:szCs w:val="24"/>
+        </w:rPr>
+        <w:t>main</w:t>
+      </w:r>
+      <w:r>
+        <w:rPr>
+          <w:rFonts w:hint="cs"/>
+          <w:sz w:val="24"/>
+          <w:szCs w:val="24"/>
+          <w:rtl/>
+        </w:rPr>
+        <w:t xml:space="preserve">, מאותחלים שני משתנים. הסקנו שתפקידיהם הם של </w:t>
+      </w:r>
+      <w:r>
+        <w:rPr>
+          <w:sz w:val="24"/>
+          <w:szCs w:val="24"/>
+        </w:rPr>
+        <w:t>counter</w:t>
+      </w:r>
+      <w:r>
+        <w:rPr>
+          <w:rFonts w:hint="cs"/>
+          <w:sz w:val="24"/>
+          <w:szCs w:val="24"/>
+          <w:rtl/>
+        </w:rPr>
+        <w:t xml:space="preserve"> ו-</w:t>
+      </w:r>
+      <w:r>
+        <w:rPr>
+          <w:sz w:val="24"/>
+          <w:szCs w:val="24"/>
+        </w:rPr>
+        <w:t>limit</w:t>
+      </w:r>
+      <w:r>
+        <w:rPr>
+          <w:rFonts w:hint="cs"/>
+          <w:sz w:val="24"/>
+          <w:szCs w:val="24"/>
+          <w:rtl/>
+        </w:rPr>
+        <w:t xml:space="preserve"> </w:t>
+      </w:r>
+      <w:r>
+        <w:rPr>
+          <w:rFonts w:hint="cs"/>
+          <w:sz w:val="24"/>
+          <w:szCs w:val="24"/>
+          <w:rtl/>
+        </w:rPr>
+        <w:t>של לולאה, וכעת הגענו לניתוח תוכן הלולאה.</w:t>
+      </w:r>
+    </w:p>
+    <w:p>
+      <w:pPr>
+        <w:rPr>
+          <w:sz w:val="24"/>
+          <w:szCs w:val="24"/>
+          <w:rtl/>
+        </w:rPr>
+      </w:pPr>
+      <w:r>
+        <w:rPr>
+          <w:rFonts w:hint="cs"/>
+          <w:sz w:val="24"/>
+          <w:szCs w:val="24"/>
+          <w:rtl/>
+        </w:rPr>
+        <w:t>הלולאה רצה עד 7 פעמים. איטרציה של הלולאה נראית כך:</w:t>
+      </w:r>
+    </w:p>
+    <w:p>
+      <w:pPr>
+        <w:rPr>
+          <w:sz w:val="24"/>
+          <w:szCs w:val="24"/>
+          <w:rtl/>
+        </w:rPr>
+      </w:pPr>
+      <w:r>
+        <w:rPr>
+          <w:rFonts w:hint="cs"/>
+          <w:sz w:val="24"/>
+          <w:szCs w:val="24"/>
+          <w:rtl/>
+        </w:rPr>
+        <w:t xml:space="preserve">תחילה, קוראים לפונקציה שמאוחר יותר קראנו לה </w:t>
+      </w:r>
+      <w:r>
+        <w:rPr>
+          <w:sz w:val="24"/>
+          <w:szCs w:val="24"/>
+        </w:rPr>
+        <w:t>GetCommand</w:t>
+      </w:r>
+      <w:r>
+        <w:rPr>
+          <w:rFonts w:hint="cs"/>
+          <w:sz w:val="24"/>
+          <w:szCs w:val="24"/>
+          <w:rtl/>
+        </w:rPr>
+        <w:t>. נפרט על ניתוחה כעת:</w:t>
+      </w:r>
+    </w:p>
+    <w:p>
+      <w:pPr>
+        <w:rPr>
+          <w:sz w:val="24"/>
+          <w:szCs w:val="24"/>
+          <w:rtl/>
+        </w:rPr>
+      </w:pPr>
+      <w:r>
+        <w:rPr>
+          <w:sz w:val="24"/>
+          <w:szCs w:val="24"/>
+        </w:rPr>
+        <w:t>GetCommand</w:t>
+      </w:r>
+      <w:r>
+        <w:rPr>
+          <w:rFonts w:hint="cs"/>
+          <w:sz w:val="24"/>
+          <w:szCs w:val="24"/>
+          <w:rtl/>
+        </w:rPr>
+        <w:t>:</w:t>
+      </w:r>
+    </w:p>
+    <w:p>
+      <w:pPr>
+        <w:rPr>
+          <w:rFonts w:hint="cs"/>
+          <w:sz w:val="24"/>
+          <w:szCs w:val="24"/>
+          <w:rtl/>
+        </w:rPr>
+      </w:pPr>
+      <w:r>
+        <w:rPr>
+          <w:rFonts w:hint="cs"/>
+          <w:sz w:val="24"/>
+          <w:szCs w:val="24"/>
+          <w:rtl/>
+        </w:rPr>
+        <w:t xml:space="preserve">הפונקציה מקבלת שני פרמטרים </w:t>
+      </w:r>
+      <w:r>
+        <w:rPr>
+          <w:sz w:val="24"/>
+          <w:szCs w:val="24"/>
+          <w:rtl/>
+        </w:rPr>
+        <w:t>–</w:t>
+      </w:r>
+      <w:r>
+        <w:rPr>
+          <w:rFonts w:hint="cs"/>
+          <w:sz w:val="24"/>
+          <w:szCs w:val="24"/>
+          <w:rtl/>
+        </w:rPr>
+        <w:t xml:space="preserve"> </w:t>
+      </w:r>
+      <w:r>
+        <w:rPr>
+          <w:sz w:val="24"/>
+          <w:szCs w:val="24"/>
+        </w:rPr>
+        <w:t>char*, int*</w:t>
+      </w:r>
+      <w:r>
+        <w:rPr>
+          <w:rFonts w:hint="cs"/>
+          <w:sz w:val="24"/>
+          <w:szCs w:val="24"/>
+          <w:rtl/>
+        </w:rPr>
+        <w:t>.</w:t>
+      </w:r>
+    </w:p>
+    <w:p>
+      <w:pPr>
+        <w:rPr>
+          <w:rFonts w:hint="cs"/>
+          <w:sz w:val="24"/>
+          <w:szCs w:val="24"/>
+          <w:rtl/>
+        </w:rPr>
+      </w:pPr>
+      <w:r>
+        <w:rPr>
+          <w:rFonts w:hint="cs"/>
+          <w:sz w:val="24"/>
+          <w:szCs w:val="24"/>
+          <w:rtl/>
+        </w:rPr>
+        <w:t>ה-</w:t>
+      </w:r>
+      <w:r>
+        <w:rPr>
+          <w:sz w:val="24"/>
+          <w:szCs w:val="24"/>
+        </w:rPr>
+        <w:t>char*</w:t>
+      </w:r>
+      <w:r>
+        <w:rPr>
+          <w:rFonts w:hint="cs"/>
+          <w:sz w:val="24"/>
+          <w:szCs w:val="24"/>
+          <w:rtl/>
+        </w:rPr>
+        <w:t xml:space="preserve"> משמש לאחסון ה-</w:t>
+      </w:r>
+      <w:r>
+        <w:rPr>
+          <w:sz w:val="24"/>
+          <w:szCs w:val="24"/>
+        </w:rPr>
+        <w:t>command</w:t>
+      </w:r>
+      <w:r>
+        <w:rPr>
+          <w:rFonts w:hint="cs"/>
+          <w:sz w:val="24"/>
+          <w:szCs w:val="24"/>
+          <w:rtl/>
+        </w:rPr>
+        <w:t xml:space="preserve"> שניתן על ידי המשתמש. ה-</w:t>
+      </w:r>
+      <w:r>
+        <w:rPr>
+          <w:sz w:val="24"/>
+          <w:szCs w:val="24"/>
+        </w:rPr>
+        <w:t>int*</w:t>
+      </w:r>
+      <w:r>
+        <w:rPr>
+          <w:rFonts w:hint="cs"/>
+          <w:sz w:val="24"/>
+          <w:szCs w:val="24"/>
+          <w:rtl/>
+        </w:rPr>
+        <w:t xml:space="preserve"> משמש לאחסון מספר.</w:t>
+      </w:r>
+    </w:p>
+    <w:p>
+      <w:pPr>
+        <w:rPr>
+          <w:sz w:val="24"/>
+          <w:szCs w:val="24"/>
+          <w:rtl/>
+        </w:rPr>
+      </w:pPr>
+      <w:r>
+        <w:rPr>
+          <w:rFonts w:hint="cs"/>
+          <w:sz w:val="24"/>
+          <w:szCs w:val="24"/>
+          <w:rtl/>
+        </w:rPr>
+        <w:t>הפונקציה קולטת תו מהמשתמש ושומרת אותו בפרמטר ה-</w:t>
+      </w:r>
+      <w:r>
+        <w:rPr>
+          <w:sz w:val="24"/>
+          <w:szCs w:val="24"/>
+        </w:rPr>
+        <w:t>char*</w:t>
+      </w:r>
+      <w:r>
+        <w:rPr>
+          <w:rFonts w:hint="cs"/>
+          <w:sz w:val="24"/>
+          <w:szCs w:val="24"/>
+          <w:rtl/>
+        </w:rPr>
+        <w:t>. אחרי כן, יש קריאה לפונקציה נוספת. בהתחלה לא כל כך הבנו מה הפונקציה הנוספת עושה, אך כן הבנו שהיא לא משפיעה על הלוגיקה של התכנית(מאוחר יותר גילינו שהיא מקודדת את המפתח בהתאם למהלכים במבוך).</w:t>
+      </w:r>
+    </w:p>
+    <w:p>
+      <w:pPr>
+        <w:rPr>
+          <w:sz w:val="24"/>
+          <w:szCs w:val="24"/>
+          <w:rtl/>
+        </w:rPr>
+      </w:pPr>
+      <w:r>
+        <w:rPr>
+          <w:rFonts w:hint="cs"/>
+          <w:sz w:val="24"/>
+          <w:szCs w:val="24"/>
+          <w:rtl/>
+        </w:rPr>
+        <w:t>לאחר קליטת תו מהמשתמש ב-</w:t>
+      </w:r>
+      <w:r>
+        <w:rPr>
+          <w:sz w:val="24"/>
+          <w:szCs w:val="24"/>
+        </w:rPr>
+        <w:t>GetCommand</w:t>
+      </w:r>
+      <w:r>
+        <w:rPr>
+          <w:rFonts w:hint="cs"/>
+          <w:sz w:val="24"/>
+          <w:szCs w:val="24"/>
+          <w:rtl/>
+        </w:rPr>
+        <w:t xml:space="preserve"> </w:t>
+      </w:r>
+      <w:r>
+        <w:rPr>
+          <w:sz w:val="24"/>
+          <w:szCs w:val="24"/>
+          <w:rtl/>
+        </w:rPr>
+        <w:t>–</w:t>
+      </w:r>
+      <w:r>
+        <w:rPr>
+          <w:rFonts w:hint="cs"/>
+          <w:sz w:val="24"/>
+          <w:szCs w:val="24"/>
+          <w:rtl/>
+        </w:rPr>
+        <w:t xml:space="preserve"> ראינו כי אם התו אינו </w:t>
+      </w:r>
+      <w:r>
+        <w:rPr>
+          <w:sz w:val="24"/>
+          <w:szCs w:val="24"/>
+        </w:rPr>
+        <w:t xml:space="preserve">‘C’ </w:t>
+      </w:r>
+      <w:r>
+        <w:rPr>
+          <w:rFonts w:hint="cs"/>
+          <w:sz w:val="24"/>
+          <w:szCs w:val="24"/>
+          <w:rtl/>
+        </w:rPr>
+        <w:t xml:space="preserve"> או </w:t>
+      </w:r>
+      <w:r>
+        <w:rPr>
+          <w:sz w:val="24"/>
+          <w:szCs w:val="24"/>
+        </w:rPr>
+        <w:t>‘D’</w:t>
+      </w:r>
+      <w:r>
+        <w:rPr>
+          <w:rFonts w:hint="cs"/>
+          <w:sz w:val="24"/>
+          <w:szCs w:val="24"/>
+          <w:rtl/>
+        </w:rPr>
+        <w:t xml:space="preserve"> או </w:t>
+      </w:r>
+      <w:r>
+        <w:rPr>
+          <w:sz w:val="24"/>
+          <w:szCs w:val="24"/>
+        </w:rPr>
+        <w:t>‘U’</w:t>
+      </w:r>
+      <w:r>
+        <w:rPr>
+          <w:rFonts w:hint="cs"/>
+          <w:sz w:val="24"/>
+          <w:szCs w:val="24"/>
+          <w:rtl/>
+        </w:rPr>
+        <w:t xml:space="preserve"> </w:t>
+      </w:r>
+      <w:r>
+        <w:rPr>
+          <w:sz w:val="24"/>
+          <w:szCs w:val="24"/>
+          <w:rtl/>
+        </w:rPr>
+        <w:t>–</w:t>
+      </w:r>
+      <w:r>
+        <w:rPr>
+          <w:rFonts w:hint="cs"/>
+          <w:sz w:val="24"/>
+          <w:szCs w:val="24"/>
+          <w:rtl/>
+        </w:rPr>
+        <w:t xml:space="preserve"> ריצת התכנית מסתיימת.</w:t>
+      </w:r>
+      <w:r>
+        <w:rPr>
+          <w:sz w:val="24"/>
+          <w:szCs w:val="24"/>
+          <w:rtl/>
+        </w:rPr>
+        <w:br/>
+      </w:r>
+      <w:r>
+        <w:rPr>
+          <w:rFonts w:hint="cs"/>
+          <w:sz w:val="24"/>
+          <w:szCs w:val="24"/>
+          <w:rtl/>
+        </w:rPr>
+        <w:t xml:space="preserve">אם התו הוא </w:t>
+      </w:r>
+      <w:r>
+        <w:rPr>
+          <w:sz w:val="24"/>
+          <w:szCs w:val="24"/>
+        </w:rPr>
+        <w:t>‘C’</w:t>
+      </w:r>
+      <w:r>
+        <w:rPr>
+          <w:rFonts w:hint="cs"/>
+          <w:sz w:val="24"/>
+          <w:szCs w:val="24"/>
+          <w:rtl/>
+        </w:rPr>
+        <w:t>, אז קוראים תו נומרי שמתורגם למספר בין 0(כולל) ל-9(כולל).</w:t>
+      </w:r>
+    </w:p>
+    <w:p>
+      <w:pPr>
+        <w:rPr>
+          <w:sz w:val="24"/>
+          <w:szCs w:val="24"/>
+          <w:rtl/>
+        </w:rPr>
+      </w:pPr>
+      <w:r>
+        <w:rPr>
+          <w:rFonts w:hint="cs"/>
+          <w:sz w:val="24"/>
+          <w:szCs w:val="24"/>
+          <w:rtl/>
+        </w:rPr>
+        <w:t>המשך הלולאה ב-</w:t>
+      </w:r>
+      <w:r>
+        <w:rPr>
+          <w:sz w:val="24"/>
+          <w:szCs w:val="24"/>
+        </w:rPr>
+        <w:t>main</w:t>
+      </w:r>
+      <w:r>
+        <w:rPr>
+          <w:rFonts w:hint="cs"/>
+          <w:sz w:val="24"/>
+          <w:szCs w:val="24"/>
+          <w:rtl/>
+        </w:rPr>
+        <w:t>: יש שני מסלולים בלולאה, וההחלטה לאיזה מסלול לגשת נקבעת על פי התו שנקלט ב-</w:t>
+      </w:r>
+      <w:r>
+        <w:rPr>
+          <w:sz w:val="24"/>
+          <w:szCs w:val="24"/>
+        </w:rPr>
+        <w:t>GetCommand</w:t>
+      </w:r>
+      <w:r>
+        <w:rPr>
+          <w:rFonts w:hint="cs"/>
+          <w:sz w:val="24"/>
+          <w:szCs w:val="24"/>
+          <w:rtl/>
+        </w:rPr>
+        <w:t xml:space="preserve">. </w:t>
+      </w:r>
+    </w:p>
+    <w:p>
+      <w:pPr>
+        <w:rPr>
+          <w:sz w:val="24"/>
+          <w:szCs w:val="24"/>
+          <w:rtl/>
+        </w:rPr>
+      </w:pPr>
+      <w:r>
+        <w:rPr>
+          <w:rFonts w:hint="cs"/>
+          <w:sz w:val="24"/>
+          <w:szCs w:val="24"/>
+          <w:rtl/>
+        </w:rPr>
+        <w:t xml:space="preserve">מסלול א' </w:t>
+      </w:r>
+      <w:r>
+        <w:rPr>
+          <w:sz w:val="24"/>
+          <w:szCs w:val="24"/>
+          <w:rtl/>
+        </w:rPr>
+        <w:t>–</w:t>
+      </w:r>
+      <w:r>
+        <w:rPr>
+          <w:rFonts w:hint="cs"/>
+          <w:sz w:val="24"/>
+          <w:szCs w:val="24"/>
+          <w:rtl/>
+        </w:rPr>
+        <w:t xml:space="preserve"> אם התו שנקלט אינו </w:t>
+      </w:r>
+      <w:r>
+        <w:rPr>
+          <w:sz w:val="24"/>
+          <w:szCs w:val="24"/>
+        </w:rPr>
+        <w:t>‘C’</w:t>
+      </w:r>
+      <w:r>
+        <w:rPr>
+          <w:rFonts w:hint="cs"/>
+          <w:sz w:val="24"/>
+          <w:szCs w:val="24"/>
+          <w:rtl/>
+        </w:rPr>
+        <w:t>:</w:t>
+      </w:r>
+    </w:p>
+    <w:p>
+      <w:pPr>
+        <w:rPr>
+          <w:sz w:val="24"/>
+          <w:szCs w:val="24"/>
+          <w:rtl/>
+        </w:rPr>
+      </w:pPr>
+      <w:r>
+        <w:rPr>
+          <w:rFonts w:hint="cs"/>
+          <w:sz w:val="24"/>
+          <w:szCs w:val="24"/>
+          <w:rtl/>
+        </w:rPr>
+        <w:t xml:space="preserve">נקראת הפונקציה שמאוחר יותר קראנו לה </w:t>
+      </w:r>
+      <w:r>
+        <w:rPr>
+          <w:sz w:val="24"/>
+          <w:szCs w:val="24"/>
+        </w:rPr>
+        <w:t>MoveRow</w:t>
+      </w:r>
+      <w:r>
+        <w:rPr>
+          <w:rFonts w:hint="cs"/>
+          <w:sz w:val="24"/>
+          <w:szCs w:val="24"/>
+          <w:rtl/>
+        </w:rPr>
+        <w:t>.</w:t>
+      </w:r>
+      <w:r>
+        <w:rPr>
+          <w:rFonts w:hint="cs"/>
+          <w:sz w:val="24"/>
+          <w:szCs w:val="24"/>
+          <w:rtl/>
+        </w:rPr>
+        <w:t xml:space="preserve"> נפרט עליה כעת.</w:t>
+      </w:r>
+    </w:p>
+    <w:p>
+      <w:pPr>
+        <w:rPr>
+          <w:sz w:val="24"/>
+          <w:szCs w:val="24"/>
+          <w:rtl/>
+        </w:rPr>
+      </w:pPr>
+      <w:r>
+        <w:rPr>
+          <w:rFonts w:hint="cs"/>
+          <w:sz w:val="24"/>
+          <w:szCs w:val="24"/>
+          <w:rtl/>
+        </w:rPr>
+        <w:t xml:space="preserve">הפונקציה </w:t>
+      </w:r>
+      <w:r>
+        <w:rPr>
+          <w:sz w:val="24"/>
+          <w:szCs w:val="24"/>
+        </w:rPr>
+        <w:t>MoveRow</w:t>
+      </w:r>
+      <w:r>
+        <w:rPr>
+          <w:rFonts w:hint="cs"/>
+          <w:sz w:val="24"/>
+          <w:szCs w:val="24"/>
+          <w:rtl/>
+        </w:rPr>
+        <w:t xml:space="preserve">: מקבלת </w:t>
+      </w:r>
+      <w:r>
+        <w:rPr>
+          <w:sz w:val="24"/>
+          <w:szCs w:val="24"/>
+        </w:rPr>
+        <w:t>int*, int, char</w:t>
+      </w:r>
+      <w:r>
+        <w:rPr>
+          <w:rFonts w:hint="cs"/>
+          <w:sz w:val="24"/>
+          <w:szCs w:val="24"/>
+          <w:rtl/>
+        </w:rPr>
+        <w:t>.</w:t>
+      </w:r>
+    </w:p>
+    <w:p>
+      <w:pPr>
+        <w:rPr>
+          <w:sz w:val="24"/>
+          <w:szCs w:val="24"/>
+          <w:rtl/>
+        </w:rPr>
+      </w:pPr>
+      <w:r>
+        <w:rPr>
+          <w:rFonts w:hint="cs"/>
+          <w:sz w:val="24"/>
+          <w:szCs w:val="24"/>
+          <w:rtl/>
+        </w:rPr>
+        <w:t xml:space="preserve">בעזרת הפרמטרים המספריים, הפונקציה מחשבת את המיקום הנוכחי במבוך ובודקת שאין במיקום זה את התו </w:t>
+      </w:r>
+      <w:r>
+        <w:rPr>
+          <w:sz w:val="24"/>
+          <w:szCs w:val="24"/>
+        </w:rPr>
+        <w:t>‘X’</w:t>
+      </w:r>
+      <w:r>
+        <w:rPr>
+          <w:rFonts w:hint="cs"/>
+          <w:sz w:val="24"/>
+          <w:szCs w:val="24"/>
+          <w:rtl/>
+        </w:rPr>
+        <w:t xml:space="preserve"> או </w:t>
+      </w:r>
+      <w:r>
+        <w:rPr>
+          <w:sz w:val="24"/>
+          <w:szCs w:val="24"/>
+        </w:rPr>
+        <w:t>‘.’</w:t>
+      </w:r>
+      <w:r>
+        <w:rPr>
+          <w:rFonts w:hint="cs"/>
+          <w:sz w:val="24"/>
+          <w:szCs w:val="24"/>
+          <w:rtl/>
+        </w:rPr>
+        <w:t>(נקודה). אחרת התכנית מסתיימת.</w:t>
+      </w:r>
+      <w:r>
+        <w:rPr>
+          <w:sz w:val="24"/>
+          <w:szCs w:val="24"/>
+          <w:rtl/>
+        </w:rPr>
+        <w:br/>
+      </w:r>
+      <w:r>
+        <w:rPr>
+          <w:rFonts w:hint="cs"/>
+          <w:sz w:val="24"/>
+          <w:szCs w:val="24"/>
+          <w:rtl/>
+        </w:rPr>
+        <w:t xml:space="preserve">אחר כך, בהתאם להאם התו הוא </w:t>
+      </w:r>
+      <w:r>
+        <w:rPr>
+          <w:sz w:val="24"/>
+          <w:szCs w:val="24"/>
+        </w:rPr>
+        <w:t>‘</w:t>
+      </w:r>
+      <w:r>
+        <w:rPr>
+          <w:rFonts w:hint="cs"/>
+          <w:sz w:val="24"/>
+          <w:szCs w:val="24"/>
+        </w:rPr>
+        <w:t>U</w:t>
+      </w:r>
+      <w:r>
+        <w:rPr>
+          <w:sz w:val="24"/>
+          <w:szCs w:val="24"/>
+        </w:rPr>
+        <w:t>’</w:t>
+      </w:r>
+      <w:r>
+        <w:rPr>
+          <w:rFonts w:hint="cs"/>
+          <w:sz w:val="24"/>
+          <w:szCs w:val="24"/>
+          <w:rtl/>
+        </w:rPr>
+        <w:t xml:space="preserve"> או </w:t>
+      </w:r>
+      <w:r>
+        <w:rPr>
+          <w:sz w:val="24"/>
+          <w:szCs w:val="24"/>
+        </w:rPr>
+        <w:t>‘D’</w:t>
+      </w:r>
+      <w:r>
+        <w:rPr>
+          <w:rFonts w:hint="cs"/>
+          <w:sz w:val="24"/>
+          <w:szCs w:val="24"/>
+          <w:rtl/>
+        </w:rPr>
+        <w:t>, משנים את ערך הארגומנט הראשון לפי התו שנמצא במיקום הנוכחי.</w:t>
+      </w:r>
+      <w:r>
+        <w:rPr>
+          <w:sz w:val="24"/>
+          <w:szCs w:val="24"/>
+          <w:rtl/>
+        </w:rPr>
+        <w:br/>
+      </w:r>
+      <w:r>
+        <w:rPr>
+          <w:rFonts w:hint="cs"/>
+          <w:sz w:val="24"/>
+          <w:szCs w:val="24"/>
+          <w:rtl/>
+        </w:rPr>
+        <w:t>בשלב זה של הניתוח, עדיין חשבנו שהמבוך הוא מפתח, אך התחלנו לפקפק בכך, כי הייתה לנו הרגשה ש-</w:t>
+      </w:r>
+      <w:r>
+        <w:rPr>
+          <w:rFonts w:hint="cs"/>
+          <w:sz w:val="24"/>
+          <w:szCs w:val="24"/>
+        </w:rPr>
+        <w:t>U</w:t>
+      </w:r>
+      <w:r>
+        <w:rPr>
+          <w:rFonts w:hint="cs"/>
+          <w:sz w:val="24"/>
+          <w:szCs w:val="24"/>
+          <w:rtl/>
+        </w:rPr>
+        <w:t xml:space="preserve"> ו-</w:t>
+      </w:r>
+      <w:r>
+        <w:rPr>
+          <w:rFonts w:hint="cs"/>
+          <w:sz w:val="24"/>
+          <w:szCs w:val="24"/>
+        </w:rPr>
+        <w:t>D</w:t>
+      </w:r>
+      <w:r>
+        <w:rPr>
+          <w:rFonts w:hint="cs"/>
+          <w:sz w:val="24"/>
+          <w:szCs w:val="24"/>
+          <w:rtl/>
+        </w:rPr>
+        <w:t xml:space="preserve"> מציינים </w:t>
+      </w:r>
+      <w:r>
+        <w:rPr>
+          <w:sz w:val="24"/>
+          <w:szCs w:val="24"/>
+        </w:rPr>
+        <w:t>Up</w:t>
+      </w:r>
+      <w:r>
+        <w:rPr>
+          <w:rFonts w:hint="cs"/>
+          <w:sz w:val="24"/>
+          <w:szCs w:val="24"/>
+          <w:rtl/>
+        </w:rPr>
+        <w:t xml:space="preserve"> או </w:t>
+      </w:r>
+      <w:r>
+        <w:rPr>
+          <w:sz w:val="24"/>
+          <w:szCs w:val="24"/>
+        </w:rPr>
+        <w:t>Down</w:t>
+      </w:r>
+      <w:r>
+        <w:rPr>
+          <w:rFonts w:hint="cs"/>
+          <w:sz w:val="24"/>
+          <w:szCs w:val="24"/>
+          <w:rtl/>
+        </w:rPr>
+        <w:t xml:space="preserve"> בהתאמה, לפי הצורה שבה משנים את הארגומנט הראשון (מספר שורה).</w:t>
+      </w:r>
+    </w:p>
+    <w:p>
+      <w:pPr>
+        <w:rPr>
+          <w:sz w:val="24"/>
+          <w:szCs w:val="24"/>
+          <w:rtl/>
+        </w:rPr>
+      </w:pPr>
+      <w:r>
+        <w:rPr>
+          <w:rFonts w:hint="cs"/>
+          <w:sz w:val="24"/>
+          <w:szCs w:val="24"/>
+          <w:rtl/>
+        </w:rPr>
+        <w:t xml:space="preserve">לאחר שינוי הארגומנט הראשון, קוראים איתו לפונקציה אחרת, שקראנו לה </w:t>
+      </w:r>
+      <w:r>
+        <w:rPr>
+          <w:sz w:val="24"/>
+          <w:szCs w:val="24"/>
+        </w:rPr>
+        <w:t>PathBlockCheck</w:t>
+      </w:r>
+      <w:r>
+        <w:rPr>
+          <w:rFonts w:hint="cs"/>
+          <w:sz w:val="24"/>
+          <w:szCs w:val="24"/>
+          <w:rtl/>
+        </w:rPr>
+        <w:t xml:space="preserve">. פונקציה זו בודקת שהמיקום החדש הוא בתחומי הלוח ושהמיקום החדש אינו מיקום של תו </w:t>
+      </w:r>
+      <w:r>
+        <w:rPr>
+          <w:sz w:val="24"/>
+          <w:szCs w:val="24"/>
+        </w:rPr>
+        <w:t>‘X’</w:t>
+      </w:r>
+      <w:r>
+        <w:rPr>
+          <w:rFonts w:hint="cs"/>
+          <w:sz w:val="24"/>
+          <w:szCs w:val="24"/>
+          <w:rtl/>
+        </w:rPr>
+        <w:t>. אחרת התכנית מסתיימת.</w:t>
+      </w:r>
+    </w:p>
+    <w:p>
+      <w:pPr>
+        <w:rPr>
+          <w:sz w:val="24"/>
+          <w:szCs w:val="24"/>
+          <w:rtl/>
+        </w:rPr>
+      </w:pPr>
+      <w:r>
+        <w:rPr>
+          <w:rFonts w:hint="cs"/>
+          <w:sz w:val="24"/>
+          <w:szCs w:val="24"/>
+          <w:rtl/>
+        </w:rPr>
+        <w:lastRenderedPageBreak/>
+        <w:t>עברנו כעת למסלול האחר בלולאה ב-</w:t>
+      </w:r>
+      <w:r>
+        <w:rPr>
+          <w:sz w:val="24"/>
+          <w:szCs w:val="24"/>
+        </w:rPr>
+        <w:t>main</w:t>
+      </w:r>
+      <w:r>
+        <w:rPr>
+          <w:rFonts w:hint="cs"/>
+          <w:sz w:val="24"/>
+          <w:szCs w:val="24"/>
+          <w:rtl/>
+        </w:rPr>
+        <w:t xml:space="preserve">. מסלול זה מתרחש אם התו שנקלט מהמשתמש הוא </w:t>
+      </w:r>
+      <w:r>
+        <w:rPr>
+          <w:sz w:val="24"/>
+          <w:szCs w:val="24"/>
+        </w:rPr>
+        <w:t>‘C’</w:t>
+      </w:r>
+      <w:r>
+        <w:rPr>
+          <w:rFonts w:hint="cs"/>
+          <w:sz w:val="24"/>
+          <w:szCs w:val="24"/>
+          <w:rtl/>
+        </w:rPr>
+        <w:t xml:space="preserve">. במסלול זה נקראת פונקציה חדשה, שקראנו לה מאוחר יותר </w:t>
+      </w:r>
+      <w:r>
+        <w:rPr>
+          <w:sz w:val="24"/>
+          <w:szCs w:val="24"/>
+        </w:rPr>
+        <w:t>MoveInSidewayDirection</w:t>
+      </w:r>
+      <w:r>
+        <w:rPr>
+          <w:rFonts w:hint="cs"/>
+          <w:sz w:val="24"/>
+          <w:szCs w:val="24"/>
+          <w:rtl/>
+        </w:rPr>
+        <w:t>.</w:t>
+      </w:r>
+      <w:r>
+        <w:rPr>
+          <w:sz w:val="24"/>
+          <w:szCs w:val="24"/>
+          <w:rtl/>
+        </w:rPr>
+        <w:br/>
+      </w:r>
+      <w:r>
+        <w:rPr>
+          <w:rFonts w:hint="cs"/>
+          <w:sz w:val="24"/>
+          <w:szCs w:val="24"/>
+          <w:rtl/>
+        </w:rPr>
+        <w:t xml:space="preserve">הפונקציה </w:t>
+      </w:r>
+      <w:r>
+        <w:rPr>
+          <w:sz w:val="24"/>
+          <w:szCs w:val="24"/>
+        </w:rPr>
+        <w:t>MoveInSidewayDirection</w:t>
+      </w:r>
+      <w:r>
+        <w:rPr>
+          <w:rFonts w:hint="cs"/>
+          <w:sz w:val="24"/>
+          <w:szCs w:val="24"/>
+          <w:rtl/>
+        </w:rPr>
+        <w:t xml:space="preserve">: מקבלת ארבעה פרמטרים </w:t>
+      </w:r>
+      <w:r>
+        <w:rPr>
+          <w:sz w:val="24"/>
+          <w:szCs w:val="24"/>
+          <w:rtl/>
+        </w:rPr>
+        <w:t>–</w:t>
+      </w:r>
+      <w:r>
+        <w:rPr>
+          <w:rFonts w:hint="cs"/>
+          <w:sz w:val="24"/>
+          <w:szCs w:val="24"/>
+          <w:rtl/>
+        </w:rPr>
+        <w:t xml:space="preserve"> </w:t>
+      </w:r>
+      <w:r>
+        <w:rPr>
+          <w:sz w:val="24"/>
+          <w:szCs w:val="24"/>
+        </w:rPr>
+        <w:t>int*, int*, char*, int</w:t>
+      </w:r>
+      <w:r>
+        <w:rPr>
+          <w:rFonts w:hint="cs"/>
+          <w:sz w:val="24"/>
+          <w:szCs w:val="24"/>
+          <w:rtl/>
+        </w:rPr>
+        <w:t>.</w:t>
+      </w:r>
+    </w:p>
+    <w:p>
+      <w:pPr>
+        <w:rPr>
+          <w:sz w:val="24"/>
+          <w:szCs w:val="24"/>
+          <w:rtl/>
+        </w:rPr>
+      </w:pPr>
+      <w:r>
+        <w:rPr>
+          <w:rFonts w:hint="cs"/>
+          <w:sz w:val="24"/>
+          <w:szCs w:val="24"/>
+          <w:rtl/>
+        </w:rPr>
+        <w:t>מאוחר יותר הבנו שהפרמטרים מהווים את מספר השורה, מספר העמודה, כיוון התזוזה, ומספר הצעדים.</w:t>
+      </w:r>
+    </w:p>
+    <w:p>
+      <w:pPr>
+        <w:rPr>
+          <w:rFonts w:hint="cs"/>
+          <w:sz w:val="24"/>
+          <w:szCs w:val="24"/>
+          <w:rtl/>
+        </w:rPr>
+      </w:pPr>
+      <w:r>
+        <w:rPr>
+          <w:rFonts w:hint="cs"/>
+          <w:sz w:val="24"/>
+          <w:szCs w:val="24"/>
+          <w:rtl/>
+        </w:rPr>
+        <w:t>הפונקציה קוראת לעצמה באופן רקורסיבי כמספר הצעדים. בכל צעד רקורסיבי, היא בודקת את כיוון התנועה ולפיו היא משנה את מספר העמודה. אם הגענו לקצה המבוך, אז משנים את מספר השורה ואת הכיוון.</w:t>
+      </w:r>
+      <w:r>
+        <w:rPr>
+          <w:rFonts w:hint="cs"/>
+          <w:sz w:val="24"/>
+          <w:szCs w:val="24"/>
+          <w:rtl/>
+        </w:rPr>
+        <w:t xml:space="preserve"> בנוסף, אם עוברים במשבצת שבה התו </w:t>
+      </w:r>
+      <w:r>
+        <w:rPr>
+          <w:sz w:val="24"/>
+          <w:szCs w:val="24"/>
+        </w:rPr>
+        <w:t>‘</w:t>
+      </w:r>
+      <w:r>
+        <w:rPr>
+          <w:rFonts w:hint="cs"/>
+          <w:sz w:val="24"/>
+          <w:szCs w:val="24"/>
+        </w:rPr>
+        <w:t>F</w:t>
+      </w:r>
+      <w:r>
+        <w:rPr>
+          <w:sz w:val="24"/>
+          <w:szCs w:val="24"/>
+        </w:rPr>
+        <w:t>’</w:t>
+      </w:r>
+      <w:r>
+        <w:rPr>
+          <w:rFonts w:hint="cs"/>
+          <w:sz w:val="24"/>
+          <w:szCs w:val="24"/>
+          <w:rtl/>
+        </w:rPr>
+        <w:t>, מקדמים את מונה הדגלים.</w:t>
+      </w:r>
+    </w:p>
+    <w:p>
+      <w:pPr>
+        <w:rPr>
+          <w:sz w:val="24"/>
+          <w:szCs w:val="24"/>
+          <w:rtl/>
+        </w:rPr>
+      </w:pPr>
+      <w:r>
+        <w:rPr>
+          <w:rFonts w:hint="cs"/>
+          <w:sz w:val="24"/>
+          <w:szCs w:val="24"/>
+          <w:rtl/>
+        </w:rPr>
+        <w:t xml:space="preserve">בשלב זה התמונה התבהרה לנו, והבנו כי מדובר במבוך ולא במפתח, וכי </w:t>
+      </w:r>
+      <w:r>
+        <w:rPr>
+          <w:sz w:val="24"/>
+          <w:szCs w:val="24"/>
+        </w:rPr>
+        <w:t>R\L\D\U</w:t>
+      </w:r>
+      <w:r>
+        <w:rPr>
+          <w:rFonts w:hint="cs"/>
+          <w:sz w:val="24"/>
+          <w:szCs w:val="24"/>
+          <w:rtl/>
+        </w:rPr>
+        <w:t xml:space="preserve"> הם כיווני תנועה. בנוסף, הבנו כי </w:t>
+      </w:r>
+      <w:r>
+        <w:rPr>
+          <w:sz w:val="24"/>
+          <w:szCs w:val="24"/>
+        </w:rPr>
+        <w:t>C</w:t>
+      </w:r>
+      <w:r>
+        <w:rPr>
+          <w:rFonts w:hint="cs"/>
+          <w:sz w:val="24"/>
+          <w:szCs w:val="24"/>
+          <w:rtl/>
+        </w:rPr>
+        <w:t xml:space="preserve"> והמספר מסמלים צעדים \ התקדמות.</w:t>
+      </w:r>
+    </w:p>
+    <w:p>
+      <w:pPr>
+        <w:rPr>
+          <w:sz w:val="24"/>
+          <w:szCs w:val="24"/>
+          <w:rtl/>
+        </w:rPr>
+      </w:pPr>
+      <w:r>
+        <w:rPr>
+          <w:rFonts w:hint="cs"/>
+          <w:sz w:val="24"/>
+          <w:szCs w:val="24"/>
+          <w:rtl/>
+        </w:rPr>
+        <w:t xml:space="preserve">מכאן, חזרנו אחורה, </w:t>
+      </w:r>
+      <w:r>
+        <w:rPr>
+          <w:rFonts w:hint="cs"/>
+          <w:sz w:val="24"/>
+          <w:szCs w:val="24"/>
+          <w:rtl/>
+        </w:rPr>
+        <w:t xml:space="preserve">התחלנו לתת שמות למשתנים\לפונקציות, </w:t>
+      </w:r>
+      <w:r>
+        <w:rPr>
+          <w:rFonts w:hint="cs"/>
+          <w:sz w:val="24"/>
+          <w:szCs w:val="24"/>
+          <w:rtl/>
+        </w:rPr>
+        <w:t>ו</w:t>
+      </w:r>
+      <w:r>
+        <w:rPr>
+          <w:rFonts w:hint="cs"/>
+          <w:sz w:val="24"/>
+          <w:szCs w:val="24"/>
+          <w:rtl/>
+        </w:rPr>
+        <w:t>לפענח את חוקי המשחק</w:t>
+      </w:r>
+      <w:r>
+        <w:rPr>
+          <w:rFonts w:hint="cs"/>
+          <w:sz w:val="24"/>
+          <w:szCs w:val="24"/>
+          <w:rtl/>
+        </w:rPr>
+        <w:t>. בנוסף, סיימנו לפענח את הלולאה ב-</w:t>
+      </w:r>
+      <w:r>
+        <w:rPr>
+          <w:sz w:val="24"/>
+          <w:szCs w:val="24"/>
+        </w:rPr>
+        <w:t>main</w:t>
+      </w:r>
+      <w:r>
+        <w:rPr>
+          <w:rFonts w:hint="cs"/>
+          <w:sz w:val="24"/>
+          <w:szCs w:val="24"/>
+          <w:rtl/>
+        </w:rPr>
+        <w:t>, שבודקת בסופה האם הגענו למשבצת הסיום, והאם אספנו שני דגלים.</w:t>
+      </w:r>
+    </w:p>
+    <w:p>
+      <w:pPr>
+        <w:rPr>
+          <w:sz w:val="24"/>
+          <w:szCs w:val="24"/>
+          <w:rtl/>
+        </w:rPr>
+      </w:pPr>
+      <w:r>
+        <w:rPr>
+          <w:rFonts w:hint="cs"/>
+          <w:sz w:val="24"/>
+          <w:szCs w:val="24"/>
+          <w:rtl/>
+        </w:rPr>
+        <w:t>חוקי המשחק שהבנו הם</w:t>
+      </w:r>
+      <w:r>
+        <w:rPr>
+          <w:rFonts w:hint="cs"/>
+          <w:sz w:val="24"/>
+          <w:szCs w:val="24"/>
+          <w:rtl/>
+        </w:rPr>
+        <w:t>:</w:t>
+      </w:r>
+    </w:p>
+    <w:p>
+      <w:pPr>
+        <w:pStyle w:val="ListParagraph"/>
+        <w:numPr>
+          <w:ilvl w:val="0"/>
+          <w:numId w:val="1"/>
+        </w:numPr>
+        <w:rPr>
+          <w:sz w:val="24"/>
+          <w:szCs w:val="24"/>
+        </w:rPr>
+      </w:pPr>
+      <w:r>
+        <w:rPr>
+          <w:rFonts w:hint="cs"/>
+          <w:sz w:val="24"/>
+          <w:szCs w:val="24"/>
+          <w:rtl/>
+        </w:rPr>
+        <w:t xml:space="preserve">אנחנו נמצאים בתוך מבוך </w:t>
+      </w:r>
+      <w:r>
+        <w:rPr>
+          <w:sz w:val="24"/>
+          <w:szCs w:val="24"/>
+        </w:rPr>
+        <w:t>8x8</w:t>
+      </w:r>
+      <w:r>
+        <w:rPr>
+          <w:rFonts w:hint="cs"/>
+          <w:sz w:val="24"/>
+          <w:szCs w:val="24"/>
+          <w:rtl/>
+        </w:rPr>
+        <w:t xml:space="preserve">, מתחילים במשבצת </w:t>
+      </w:r>
+      <w:r>
+        <w:rPr>
+          <w:sz w:val="24"/>
+          <w:szCs w:val="24"/>
+        </w:rPr>
+        <w:t>[0,7]</w:t>
+      </w:r>
+      <w:r>
+        <w:rPr>
+          <w:rFonts w:hint="cs"/>
+          <w:sz w:val="24"/>
+          <w:szCs w:val="24"/>
+          <w:rtl/>
+        </w:rPr>
+        <w:t>, וכיוון התנועה הוא שמאלה.</w:t>
+      </w:r>
+    </w:p>
+    <w:p>
+      <w:pPr>
+        <w:pStyle w:val="ListParagraph"/>
+        <w:numPr>
+          <w:ilvl w:val="0"/>
+          <w:numId w:val="1"/>
+        </w:numPr>
+        <w:rPr>
+          <w:sz w:val="24"/>
+          <w:szCs w:val="24"/>
+        </w:rPr>
+      </w:pPr>
+      <w:r>
+        <w:rPr>
+          <w:rFonts w:hint="cs"/>
+          <w:sz w:val="24"/>
+          <w:szCs w:val="24"/>
+          <w:rtl/>
+        </w:rPr>
+        <w:t>יש במשחק עד שבעה מהלכים.</w:t>
+      </w:r>
+    </w:p>
+    <w:p>
+      <w:pPr>
+        <w:pStyle w:val="ListParagraph"/>
+        <w:numPr>
+          <w:ilvl w:val="0"/>
+          <w:numId w:val="1"/>
+        </w:numPr>
+        <w:rPr>
+          <w:sz w:val="24"/>
+          <w:szCs w:val="24"/>
+        </w:rPr>
+      </w:pPr>
+      <w:r>
+        <w:rPr>
+          <w:rFonts w:hint="cs"/>
+          <w:sz w:val="24"/>
+          <w:szCs w:val="24"/>
+          <w:rtl/>
+        </w:rPr>
+        <w:t>בכל שלב, נותנים אחת משלוש פקודות :</w:t>
+      </w:r>
+    </w:p>
+    <w:p>
+      <w:pPr>
+        <w:pStyle w:val="ListParagraph"/>
+        <w:numPr>
+          <w:ilvl w:val="0"/>
+          <w:numId w:val="2"/>
+        </w:numPr>
+        <w:rPr>
+          <w:sz w:val="24"/>
+          <w:szCs w:val="24"/>
+        </w:rPr>
+      </w:pPr>
+      <w:r>
+        <w:rPr>
+          <w:sz w:val="24"/>
+          <w:szCs w:val="24"/>
+        </w:rPr>
+        <w:t>U</w:t>
+      </w:r>
+    </w:p>
+    <w:p>
+      <w:pPr>
+        <w:pStyle w:val="ListParagraph"/>
+        <w:numPr>
+          <w:ilvl w:val="0"/>
+          <w:numId w:val="2"/>
+        </w:numPr>
+        <w:rPr>
+          <w:sz w:val="24"/>
+          <w:szCs w:val="24"/>
+        </w:rPr>
+      </w:pPr>
+      <w:r>
+        <w:rPr>
+          <w:sz w:val="24"/>
+          <w:szCs w:val="24"/>
+        </w:rPr>
+        <w:t>D</w:t>
+      </w:r>
+    </w:p>
+    <w:p>
+      <w:pPr>
+        <w:pStyle w:val="ListParagraph"/>
+        <w:numPr>
+          <w:ilvl w:val="0"/>
+          <w:numId w:val="2"/>
+        </w:numPr>
+        <w:rPr>
+          <w:sz w:val="24"/>
+          <w:szCs w:val="24"/>
+        </w:rPr>
+      </w:pPr>
+      <w:r>
+        <w:rPr>
+          <w:sz w:val="24"/>
+          <w:szCs w:val="24"/>
+        </w:rPr>
+        <w:t>C + Number</w:t>
+      </w:r>
+    </w:p>
+    <w:p>
+      <w:pPr>
+        <w:ind w:left="720"/>
+        <w:rPr>
+          <w:sz w:val="24"/>
+          <w:szCs w:val="24"/>
+          <w:rtl/>
+        </w:rPr>
+      </w:pPr>
+      <w:r>
+        <w:rPr>
+          <w:rFonts w:hint="cs"/>
+          <w:sz w:val="24"/>
+          <w:szCs w:val="24"/>
+          <w:rtl/>
+        </w:rPr>
+        <w:t xml:space="preserve">אם הפקודה היא </w:t>
+      </w:r>
+      <w:r>
+        <w:rPr>
+          <w:rFonts w:hint="cs"/>
+          <w:sz w:val="24"/>
+          <w:szCs w:val="24"/>
+        </w:rPr>
+        <w:t>U</w:t>
+      </w:r>
+      <w:r>
+        <w:rPr>
+          <w:rFonts w:hint="cs"/>
+          <w:sz w:val="24"/>
+          <w:szCs w:val="24"/>
+          <w:rtl/>
+        </w:rPr>
+        <w:t xml:space="preserve"> או </w:t>
+      </w:r>
+      <w:r>
+        <w:rPr>
+          <w:rFonts w:hint="cs"/>
+          <w:sz w:val="24"/>
+          <w:szCs w:val="24"/>
+        </w:rPr>
+        <w:t>D</w:t>
+      </w:r>
+      <w:r>
+        <w:rPr>
+          <w:rFonts w:hint="cs"/>
+          <w:sz w:val="24"/>
+          <w:szCs w:val="24"/>
+          <w:rtl/>
+        </w:rPr>
+        <w:t xml:space="preserve"> : מסתכלים על התו במיקום הנוכחי במבוך. עולים או יורדים מספר שורות כמספר התו.</w:t>
+      </w:r>
+    </w:p>
+    <w:p>
+      <w:pPr>
+        <w:ind w:left="720"/>
+        <w:rPr>
+          <w:sz w:val="24"/>
+          <w:szCs w:val="24"/>
+          <w:rtl/>
+        </w:rPr>
+      </w:pPr>
+      <w:r>
+        <w:rPr>
+          <w:rFonts w:hint="cs"/>
+          <w:sz w:val="24"/>
+          <w:szCs w:val="24"/>
+          <w:rtl/>
+        </w:rPr>
+        <w:t xml:space="preserve">אם הפקודה היא </w:t>
+      </w:r>
+      <w:r>
+        <w:rPr>
+          <w:sz w:val="24"/>
+          <w:szCs w:val="24"/>
+        </w:rPr>
+        <w:t>C + Number</w:t>
+      </w:r>
+      <w:r>
+        <w:rPr>
+          <w:rFonts w:hint="cs"/>
+          <w:sz w:val="24"/>
+          <w:szCs w:val="24"/>
+          <w:rtl/>
+        </w:rPr>
+        <w:t>, אז מתקדמים לפי כיוון התנועה הנוכחי, כ-</w:t>
+      </w:r>
+      <w:r>
+        <w:rPr>
+          <w:sz w:val="24"/>
+          <w:szCs w:val="24"/>
+        </w:rPr>
+        <w:t>Number</w:t>
+      </w:r>
+      <w:r>
+        <w:rPr>
+          <w:rFonts w:hint="cs"/>
+          <w:sz w:val="24"/>
+          <w:szCs w:val="24"/>
+          <w:rtl/>
+        </w:rPr>
+        <w:t xml:space="preserve"> צעדים. במידה ומתקדמים מעבר לגבולות הלוח, אז משנים את כיוון התנועה, ועולים שורה במקום להתקדם</w:t>
+      </w:r>
+      <w:r>
+        <w:rPr>
+          <w:rFonts w:hint="cs"/>
+          <w:sz w:val="24"/>
+          <w:szCs w:val="24"/>
+          <w:rtl/>
+        </w:rPr>
+        <w:t xml:space="preserve"> לצדדים</w:t>
+      </w:r>
+      <w:r>
+        <w:rPr>
+          <w:rFonts w:hint="cs"/>
+          <w:sz w:val="24"/>
+          <w:szCs w:val="24"/>
+          <w:rtl/>
+        </w:rPr>
+        <w:t xml:space="preserve">. </w:t>
+      </w:r>
+      <w:r>
+        <w:rPr>
+          <w:rFonts w:hint="cs"/>
+          <w:sz w:val="24"/>
+          <w:szCs w:val="24"/>
+          <w:rtl/>
+        </w:rPr>
+        <w:t>לאחר עליית השורה ממשיכים להתקדם את יתרת הצעדים. תוך כדי ההתקדמות, בודקים האם עברנו במשבצת שיש בה דגל '</w:t>
+      </w:r>
+      <w:r>
+        <w:rPr>
+          <w:rFonts w:hint="cs"/>
+          <w:sz w:val="24"/>
+          <w:szCs w:val="24"/>
+        </w:rPr>
+        <w:t>F</w:t>
+      </w:r>
+      <w:r>
+        <w:rPr>
+          <w:rFonts w:hint="cs"/>
+          <w:sz w:val="24"/>
+          <w:szCs w:val="24"/>
+          <w:rtl/>
+        </w:rPr>
+        <w:t>', ומקדמים את מונה הדגלים בהתאם.</w:t>
+      </w:r>
+    </w:p>
+    <w:p>
+      <w:pPr>
+        <w:pStyle w:val="ListParagraph"/>
+        <w:numPr>
+          <w:ilvl w:val="0"/>
+          <w:numId w:val="1"/>
+        </w:numPr>
+        <w:rPr>
+          <w:sz w:val="24"/>
+          <w:szCs w:val="24"/>
+        </w:rPr>
+      </w:pPr>
+      <w:r>
+        <w:rPr>
+          <w:rFonts w:hint="cs"/>
+          <w:sz w:val="24"/>
+          <w:szCs w:val="24"/>
+          <w:rtl/>
+        </w:rPr>
+        <w:t xml:space="preserve">כאשר מגיעים למשבצת </w:t>
+      </w:r>
+      <w:r>
+        <w:rPr>
+          <w:sz w:val="24"/>
+          <w:szCs w:val="24"/>
+        </w:rPr>
+        <w:t>[7,0]</w:t>
+      </w:r>
+      <w:r>
+        <w:rPr>
+          <w:rFonts w:hint="cs"/>
+          <w:sz w:val="24"/>
+          <w:szCs w:val="24"/>
+          <w:rtl/>
+        </w:rPr>
+        <w:t xml:space="preserve">, בודקים האם אספנו שני דגלים ואם כן, מודפס מפתח ההצפנה הסופר סודי. </w:t>
+      </w:r>
+      <w:r>
+        <w:rPr>
+          <mc:AlternateContent>
+            <mc:Choice Requires="w16se"/>
+            <mc:Fallback>
+              <w:rFonts w:ascii="Segoe UI Emoji" w:eastAsia="Segoe UI Emoji" w:hAnsi="Segoe UI Emoji" w:cs="Segoe UI Emoji"/>
+            </mc:Fallback>
+          </mc:AlternateContent>
+          <w:sz w:val="24"/>
+          <w:szCs w:val="24"/>
+        </w:rPr>
+        <mc:AlternateContent>
+          <mc:Choice Requires="w16se">
+            <w16se:symEx w16se:font="Segoe UI Emoji" w16se:char="1F60A"/>
+          </mc:Choice>
+          <mc:Fallback>
+            <w:t>😊</w:t>
+          </mc:Fallback>
+        </mc:AlternateContent>
+      </w:r>
+    </w:p>
+    <w:p>
+      <w:pPr>
+        <w:rPr>
+          <w:sz w:val="24"/>
+          <w:szCs w:val="24"/>
+          <w:rtl/>
+        </w:rPr>
+      </w:pPr>
+      <w:r>
+        <w:rPr>
+          <w:rFonts w:hint="cs"/>
+          <w:sz w:val="24"/>
+          <w:szCs w:val="24"/>
+          <w:rtl/>
+        </w:rPr>
+        <w:t xml:space="preserve">בהתחלה, חשבנו שצריך לעצור בכל משבצת שיש בה </w:t>
+      </w:r>
+      <w:r>
+        <w:rPr>
+          <w:rFonts w:hint="cs"/>
+          <w:sz w:val="24"/>
+          <w:szCs w:val="24"/>
+        </w:rPr>
+        <w:t>F</w:t>
+      </w:r>
+      <w:r>
+        <w:rPr>
+          <w:rFonts w:hint="cs"/>
+          <w:sz w:val="24"/>
+          <w:szCs w:val="24"/>
+          <w:rtl/>
+        </w:rPr>
+        <w:t xml:space="preserve"> אם אנחנו רוצים לאסוף את הדגל, ומספר המהלכים לא הספיק לנו תחת המגבלות הללו. לכן שינינו את קובץ הריצה כך שיהיו לנו יותר מהלכים.</w:t>
+      </w:r>
+    </w:p>
+    <w:p>
+      <w:pPr>
+        <w:rPr>
+          <w:sz w:val="24"/>
+          <w:szCs w:val="24"/>
+          <w:rtl/>
+        </w:rPr>
+      </w:pPr>
+      <w:r>
+        <w:rPr>
+          <w:rFonts w:hint="cs"/>
+          <w:sz w:val="24"/>
+          <w:szCs w:val="24"/>
+          <w:rtl/>
+        </w:rPr>
+        <w:t>בהבסת המשחק (לאחר ששינינו את הקובץ) התקבל לנו המפתח הבא:</w:t>
+      </w:r>
+    </w:p>
+    <w:p>
+      <w:pPr>
+        <w:rPr>
+          <w:sz w:val="24"/>
+          <w:szCs w:val="24"/>
+          <w:rtl/>
+        </w:rPr>
+      </w:pPr>
+      <w:r>
+        <w:rPr>
+          <w:noProof/>
+        </w:rPr>
+        <w:drawing>
+          <wp:inline distT="0" distB="0" distL="0" distR="0" wp14:anchorId="3C0BA8F1" wp14:editId="1B47C863">
+            <wp:extent cx="4600575" cy="504825"/>
+            <wp:effectExtent l="0" t="0" r="9525" b="9525"/>
+            <wp:docPr id="506874323" name="Picture 2"/>
+            <wp:cNvGraphicFramePr>
+              <a:graphicFrameLocks xmlns:a="http://schemas.openxmlformats.org/drawingml/2006/main" noChangeAspect="1"/>
+            </wp:cNvGraphicFramePr>
+            <a:graphic xmlns:a="http://schemas.openxmlformats.org/drawingml/2006/main">
+              <a:graphicData uri="http://schemas.openxmlformats.org/drawingml/2006/picture">
+                <pic:pic xmlns:pic="http://schemas.openxmlformats.org/drawingml/2006/picture">
+                  <pic:nvPicPr>
+                    <pic:cNvPr id="0" name="Picture 3"/>
+                    <pic:cNvPicPr>
+                      <a:picLocks noChangeAspect="1" noChangeArrowheads="1"/>
+                    </pic:cNvPicPr>
+                  </pic:nvPicPr>
+                  <pic:blipFill>
+                    <a:blip r:embed="rId8">
+                      <a:extLst>
+                        <a:ext uri="{28A0092B-C50C-407E-A947-70E740481C1C}">
+                          <a14:useLocalDpi xmlns:a14="http://schemas.microsoft.com/office/drawing/2010/main" val="0"/>
+                        </a:ext>
+                      </a:extLst>
+                    </a:blip>
+                    <a:srcRect/>
+                    <a:stretch>
+                      <a:fillRect/>
+                    </a:stretch>
+                  </pic:blipFill>
+                  <pic:spPr bwMode="auto">
+                    <a:xfrm>
+                      <a:off x="0" y="0"/>
+                      <a:ext cx="4600575" cy="504825"/>
+                    </a:xfrm>
+                    <a:prstGeom prst="rect">
+                      <a:avLst/>
+                    </a:prstGeom>
+                    <a:noFill/>
+                    <a:ln>
+                      <a:noFill/>
+                    </a:ln>
+                  </pic:spPr>
+                </pic:pic>
+              </a:graphicData>
+            </a:graphic>
+          </wp:inline>
+        </w:drawing>
+      </w:r>
+    </w:p>
+    <w:p>
+      <w:pPr>
+        <w:rPr>
+          <w:sz w:val="24"/>
+          <w:szCs w:val="24"/>
+          <w:rtl/>
+        </w:rPr>
+      </w:pPr>
+      <w:r>
+        <w:rPr>
+          <w:rFonts w:hint="cs"/>
+          <w:sz w:val="24"/>
+          <w:szCs w:val="24"/>
+          <w:rtl/>
+        </w:rPr>
+        <w:lastRenderedPageBreak/>
+        <w:t>המפתח שקיבלנו היה נראה לנו משונה, ולכן חזרנו אחורה והבחנו שאפשר לאסוף דגלים במהלך תנועה. פתרנו את המבוך בשבעה צעדים, וקיבלנו את המפתח הבא:</w:t>
+      </w:r>
+    </w:p>
+    <w:p>
+      <w:pPr>
+        <w:rPr>
+          <w:sz w:val="24"/>
+          <w:szCs w:val="24"/>
+          <w:rtl/>
+        </w:rPr>
+      </w:pPr>
+      <w:r>
+        <w:rPr>
+          <w:noProof/>
+        </w:rPr>
+        <w:drawing>
+          <wp:inline distT="0" distB="0" distL="0" distR="0" wp14:anchorId="51ABCDCC" wp14:editId="7F4AF735">
+            <wp:extent cx="4476750" cy="552450"/>
+            <wp:effectExtent l="0" t="0" r="0" b="0"/>
+            <wp:docPr id="1380696231" name="Picture 3" descr="A black background with white text&#10;&#10;Description automatically generated with low confidence"/>
+            <wp:cNvGraphicFramePr>
+              <a:graphicFrameLocks xmlns:a="http://schemas.openxmlformats.org/drawingml/2006/main" noChangeAspect="1"/>
+            </wp:cNvGraphicFramePr>
+            <a:graphic xmlns:a="http://schemas.openxmlformats.org/drawingml/2006/main">
+              <a:graphicData uri="http://schemas.openxmlformats.org/drawingml/2006/picture">
+                <pic:pic xmlns:pic="http://schemas.openxmlformats.org/drawingml/2006/picture">
+                  <pic:nvPicPr>
+                    <pic:cNvPr id="1380696231" name="Picture 3" descr="A black background with white text&#10;&#10;Description automatically generated with low confidence"/>
+                    <pic:cNvPicPr>
+                      <a:picLocks noChangeAspect="1" noChangeArrowheads="1"/>
+                    </pic:cNvPicPr>
+                  </pic:nvPicPr>
+                  <pic:blipFill>
+                    <a:blip r:embed="rId9">
+                      <a:extLst>
+                        <a:ext uri="{28A0092B-C50C-407E-A947-70E740481C1C}">
+                          <a14:useLocalDpi xmlns:a14="http://schemas.microsoft.com/office/drawing/2010/main" val="0"/>
+                        </a:ext>
+                      </a:extLst>
+                    </a:blip>
+                    <a:srcRect/>
+                    <a:stretch>
+                      <a:fillRect/>
+                    </a:stretch>
+                  </pic:blipFill>
+                  <pic:spPr bwMode="auto">
+                    <a:xfrm>
+                      <a:off x="0" y="0"/>
+                      <a:ext cx="4476750" cy="552450"/>
+                    </a:xfrm>
+                    <a:prstGeom prst="rect">
+                      <a:avLst/>
+                    </a:prstGeom>
+                    <a:noFill/>
+                    <a:ln>
+                      <a:noFill/>
+                    </a:ln>
+                  </pic:spPr>
+                </pic:pic>
+              </a:graphicData>
+            </a:graphic>
+          </wp:inline>
+        </w:drawing>
+      </w:r>
+    </w:p>
+    <w:p>
+      <w:pPr>
+        <w:rPr>
+          <w:sz w:val="24"/>
+          <w:szCs w:val="24"/>
+          <w:rtl/>
+        </w:rPr>
+      </w:pPr>
+      <w:r>
+        <w:rPr>
+          <w:rFonts w:hint="cs"/>
+          <w:sz w:val="24"/>
+          <w:szCs w:val="24"/>
+          <w:rtl/>
+        </w:rPr>
+        <w:t xml:space="preserve">ההבדל בין המפתחות השונים שקיבלנו נובע מכך </w:t>
+      </w:r>
+      <w:r>
+        <w:rPr>
+          <w:rFonts w:hint="cs"/>
+          <w:sz w:val="24"/>
+          <w:szCs w:val="24"/>
+          <w:rtl/>
+        </w:rPr>
+        <w:t>שהמפתח נוצר על בסיס הפקודות שאנחנו מכניסים.</w:t>
+      </w:r>
+    </w:p>
+    <w:p>
+      <w:pPr>
+        <w:rPr>
+          <w:rFonts w:hint="cs"/>
+          <w:sz w:val="24"/>
+          <w:szCs w:val="24"/>
+          <w:rtl/>
+        </w:rPr>
+      </w:pPr>
     </w:p>
     <w:sectPr>
       <w:pgSz w:w="11906" w:h="16838"/>
@@ -273,8 +2634,221 @@
 </w:document>
 </file>
 
+<file path=word/numbering.xml><?xml version="1.0" encoding="utf-8"?>
+<w:numbering xmlns:wpc="http://schemas.microsoft.com/office/word/2010/wordprocessingCanvas" xmlns:cx="http://schemas.microsoft.com/office/drawing/2014/chartex" xmlns:cx1="http://schemas.microsoft.com/office/drawing/2015/9/8/chartex" xmlns:cx2="http://schemas.microsoft.com/office/drawing/2015/10/21/chartex" xmlns:cx3="http://schemas.microsoft.com/office/drawing/2016/5/9/chartex" xmlns:cx4="http://schemas.microsoft.com/office/drawing/2016/5/10/chartex" xmlns:cx5="http://schemas.microsoft.com/office/drawing/2016/5/11/chartex" xmlns:cx6="http://schemas.microsoft.com/office/drawing/2016/5/12/chartex" xmlns:cx7="http://schemas.microsoft.com/office/drawing/2016/5/13/chartex" xmlns:cx8="http://schemas.microsoft.com/office/drawing/2016/5/14/chartex" xmlns:mc="http://schemas.openxmlformats.org/markup-compatibility/2006" xmlns:aink="http://schemas.microsoft.com/office/drawing/2016/ink" xmlns:am3d="http://schemas.microsoft.com/office/drawing/2017/model3d" xmlns:o="urn:schemas-microsoft-com:office:office" xmlns:oel="http://schemas.microsoft.com/office/2019/extlst" xmlns:r="http://schemas.openxmlformats.org/officeDocument/2006/relationships" xmlns:m="http://schemas.openxmlformats.org/officeDocument/2006/math" xmlns:v="urn:schemas-microsoft-com:vml" xmlns:wp14="http://schemas.microsoft.com/office/word/2010/wordprocessingDrawing" xmlns:wp="http://schemas.openxmlformats.org/drawingml/2006/wordprocessingDrawing" xmlns:w10="urn:schemas-microsoft-com:office:word" xmlns:w="http://schemas.openxmlformats.org/wordprocessingml/2006/main" xmlns:w14="http://schemas.microsoft.com/office/word/2010/wordml" xmlns:w15="http://schemas.microsoft.com/office/word/2012/wordml" xmlns:w16cex="http://schemas.microsoft.com/office/word/2018/wordml/cex" xmlns:w16cid="http://schemas.microsoft.com/office/word/2016/wordml/cid" xmlns:w16="http://schemas.microsoft.com/office/word/2018/wordml" xmlns:w16du="http://schemas.microsoft.com/office/word/2023/wordml/word16du" xmlns:w16sdtdh="http://schemas.microsoft.com/office/word/2020/wordml/sdtdatahash" xmlns:w16se="http://schemas.microsoft.com/office/word/2015/wordml/symex" xmlns:wpg="http://schemas.microsoft.com/office/word/2010/wordprocessingGroup" xmlns:wpi="http://schemas.microsoft.com/office/word/2010/wordprocessingInk" xmlns:wne="http://schemas.microsoft.com/office/word/2006/wordml" xmlns:wps="http://schemas.microsoft.com/office/word/2010/wordprocessingShape" mc:Ignorable="w14 w15 w16se w16cid w16 w16cex w16sdtdh wp14">
+  <w:abstractNum w:abstractNumId="0" w15:restartNumberingAfterBreak="0">
+    <w:nsid w:val="130D063D"/>
+    <w:multiLevelType w:val="hybridMultilevel"/>
+    <w:tmpl w:val="D2A0CC76"/>
+    <w:lvl w:ilvl="0" w:tplc="7F2A108A">
+      <w:start w:val="1"/>
+      <w:numFmt w:val="hebrew1"/>
+      <w:lvlText w:val="%1."/>
+      <w:lvlJc w:val="left"/>
+      <w:pPr>
+        <w:ind w:left="1080" w:hanging="360"/>
+      </w:pPr>
+      <w:rPr>
+        <w:rFonts w:hint="default"/>
+      </w:rPr>
+    </w:lvl>
+    <w:lvl w:ilvl="1" w:tplc="04090019" w:tentative="1">
+      <w:start w:val="1"/>
+      <w:numFmt w:val="lowerLetter"/>
+      <w:lvlText w:val="%2."/>
+      <w:lvlJc w:val="left"/>
+      <w:pPr>
+        <w:ind w:left="1800" w:hanging="360"/>
+      </w:pPr>
+    </w:lvl>
+    <w:lvl w:ilvl="2" w:tplc="0409001B" w:tentative="1">
+      <w:start w:val="1"/>
+      <w:numFmt w:val="lowerRoman"/>
+      <w:lvlText w:val="%3."/>
+      <w:lvlJc w:val="right"/>
+      <w:pPr>
+        <w:ind w:left="2520" w:hanging="180"/>
+      </w:pPr>
+    </w:lvl>
+    <w:lvl w:ilvl="3" w:tplc="0409000F" w:tentative="1">
+      <w:start w:val="1"/>
+      <w:numFmt w:val="decimal"/>
+      <w:lvlText w:val="%4."/>
+      <w:lvlJc w:val="left"/>
+      <w:pPr>
+        <w:ind w:left="3240" w:hanging="360"/>
+      </w:pPr>
+    </w:lvl>
+    <w:lvl w:ilvl="4" w:tplc="04090019" w:tentative="1">
+      <w:start w:val="1"/>
+      <w:numFmt w:val="lowerLetter"/>
+      <w:lvlText w:val="%5."/>
+      <w:lvlJc w:val="left"/>
+      <w:pPr>
+        <w:ind w:left="3960" w:hanging="360"/>
+      </w:pPr>
+    </w:lvl>
+    <w:lvl w:ilvl="5" w:tplc="0409001B" w:tentative="1">
+      <w:start w:val="1"/>
+      <w:numFmt w:val="lowerRoman"/>
+      <w:lvlText w:val="%6."/>
+      <w:lvlJc w:val="right"/>
+      <w:pPr>
+        <w:ind w:left="4680" w:hanging="180"/>
+      </w:pPr>
+    </w:lvl>
+    <w:lvl w:ilvl="6" w:tplc="0409000F" w:tentative="1">
+      <w:start w:val="1"/>
+      <w:numFmt w:val="decimal"/>
+      <w:lvlText w:val="%7."/>
+      <w:lvlJc w:val="left"/>
+      <w:pPr>
+        <w:ind w:left="5400" w:hanging="360"/>
+      </w:pPr>
+    </w:lvl>
+    <w:lvl w:ilvl="7" w:tplc="04090019" w:tentative="1">
+      <w:start w:val="1"/>
+      <w:numFmt w:val="lowerLetter"/>
+      <w:lvlText w:val="%8."/>
+      <w:lvlJc w:val="left"/>
+      <w:pPr>
+        <w:ind w:left="6120" w:hanging="360"/>
+      </w:pPr>
+    </w:lvl>
+    <w:lvl w:ilvl="8" w:tplc="0409001B" w:tentative="1">
+      <w:start w:val="1"/>
+      <w:numFmt w:val="lowerRoman"/>
+      <w:lvlText w:val="%9."/>
+      <w:lvlJc w:val="right"/>
+      <w:pPr>
+        <w:ind w:left="6840" w:hanging="180"/>
+      </w:pPr>
+    </w:lvl>
+  </w:abstractNum>
+  <w:abstractNum w:abstractNumId="1" w15:restartNumberingAfterBreak="0">
+    <w:nsid w:val="6E532933"/>
+    <w:multiLevelType w:val="hybridMultilevel"/>
+    <w:tmpl w:val="22E4E230"/>
+    <w:lvl w:ilvl="0" w:tplc="553A026C">
+      <w:start w:val="5"/>
+      <w:numFmt w:val="bullet"/>
+      <w:lvlText w:val="-"/>
+      <w:lvlJc w:val="left"/>
+      <w:pPr>
+        <w:ind w:left="720" w:hanging="360"/>
+      </w:pPr>
+      <w:rPr>
+        <w:rFonts w:ascii="Arial" w:eastAsiaTheme="minorHAnsi" w:hAnsi="Arial" w:cs="Arial" w:hint="default"/>
+      </w:rPr>
+    </w:lvl>
+    <w:lvl w:ilvl="1" w:tplc="04090003" w:tentative="1">
+      <w:start w:val="1"/>
+      <w:numFmt w:val="bullet"/>
+      <w:lvlText w:val="o"/>
+      <w:lvlJc w:val="left"/>
+      <w:pPr>
+        <w:ind w:left="1440" w:hanging="360"/>
+      </w:pPr>
+      <w:rPr>
+        <w:rFonts w:ascii="Courier New" w:hAnsi="Courier New" w:cs="Courier New" w:hint="default"/>
+      </w:rPr>
+    </w:lvl>
+    <w:lvl w:ilvl="2" w:tplc="04090005" w:tentative="1">
+      <w:start w:val="1"/>
+      <w:numFmt w:val="bullet"/>
+      <w:lvlText w:val=""/>
+      <w:lvlJc w:val="left"/>
+      <w:pPr>
+        <w:ind w:left="2160" w:hanging="360"/>
+      </w:pPr>
+      <w:rPr>
+        <w:rFonts w:ascii="Wingdings" w:hAnsi="Wingdings" w:hint="default"/>
+      </w:rPr>
+    </w:lvl>
+    <w:lvl w:ilvl="3" w:tplc="04090001" w:tentative="1">
+      <w:start w:val="1"/>
+      <w:numFmt w:val="bullet"/>
+      <w:lvlText w:val=""/>
+      <w:lvlJc w:val="left"/>
+      <w:pPr>
+        <w:ind w:left="2880" w:hanging="360"/>
+      </w:pPr>
+      <w:rPr>
+        <w:rFonts w:ascii="Symbol" w:hAnsi="Symbol" w:hint="default"/>
+      </w:rPr>
+    </w:lvl>
+    <w:lvl w:ilvl="4" w:tplc="04090003" w:tentative="1">
+      <w:start w:val="1"/>
+      <w:numFmt w:val="bullet"/>
+      <w:lvlText w:val="o"/>
+      <w:lvlJc w:val="left"/>
+      <w:pPr>
+        <w:ind w:left="3600" w:hanging="360"/>
+      </w:pPr>
+      <w:rPr>
+        <w:rFonts w:ascii="Courier New" w:hAnsi="Courier New" w:cs="Courier New" w:hint="default"/>
+      </w:rPr>
+    </w:lvl>
+    <w:lvl w:ilvl="5" w:tplc="04090005" w:tentative="1">
+      <w:start w:val="1"/>
+      <w:numFmt w:val="bullet"/>
+      <w:lvlText w:val=""/>
+      <w:lvlJc w:val="left"/>
+      <w:pPr>
+        <w:ind w:left="4320" w:hanging="360"/>
+      </w:pPr>
+      <w:rPr>
+        <w:rFonts w:ascii="Wingdings" w:hAnsi="Wingdings" w:hint="default"/>
+      </w:rPr>
+    </w:lvl>
+    <w:lvl w:ilvl="6" w:tplc="04090001" w:tentative="1">
+      <w:start w:val="1"/>
+      <w:numFmt w:val="bullet"/>
+      <w:lvlText w:val=""/>
+      <w:lvlJc w:val="left"/>
+      <w:pPr>
+        <w:ind w:left="5040" w:hanging="360"/>
+      </w:pPr>
+      <w:rPr>
+        <w:rFonts w:ascii="Symbol" w:hAnsi="Symbol" w:hint="default"/>
+      </w:rPr>
+    </w:lvl>
+    <w:lvl w:ilvl="7" w:tplc="04090003" w:tentative="1">
+      <w:start w:val="1"/>
+      <w:numFmt w:val="bullet"/>
+      <w:lvlText w:val="o"/>
+      <w:lvlJc w:val="left"/>
+      <w:pPr>
+        <w:ind w:left="5760" w:hanging="360"/>
+      </w:pPr>
+      <w:rPr>
+        <w:rFonts w:ascii="Courier New" w:hAnsi="Courier New" w:cs="Courier New" w:hint="default"/>
+      </w:rPr>
+    </w:lvl>
+    <w:lvl w:ilvl="8" w:tplc="04090005" w:tentative="1">
+      <w:start w:val="1"/>
+      <w:numFmt w:val="bullet"/>
+      <w:lvlText w:val=""/>
+      <w:lvlJc w:val="left"/>
+      <w:pPr>
+        <w:ind w:left="6480" w:hanging="360"/>
+      </w:pPr>
+      <w:rPr>
+        <w:rFonts w:ascii="Wingdings" w:hAnsi="Wingdings" w:hint="default"/>
+      </w:rPr>
+    </w:lvl>
+  </w:abstractNum>
+  <w:num w:numId="1" w16cid:durableId="219026727">
+    <w:abstractNumId w:val="1"/>
+  </w:num>
+  <w:num w:numId="2" w16cid:durableId="641812466">
+    <w:abstractNumId w:val="0"/>
+  </w:num>
+</w:numbering>
+</file>
+
 <file path=word/styles.xml><?xml version="1.0" encoding="utf-8"?>
-<w:styles xmlns:mc="http://schemas.openxmlformats.org/markup-compatibility/2006" xmlns:r="http://schemas.openxmlformats.org/officeDocument/2006/relationships" xmlns:w="http://schemas.openxmlformats.org/wordprocessingml/2006/main" xmlns:w14="http://schemas.microsoft.com/office/word/2010/wordml" xmlns:w15="http://schemas.microsoft.com/office/word/2012/wordml" mc:Ignorable="w14 w15">
+<w:styles xmlns:mc="http://schemas.openxmlformats.org/markup-compatibility/2006" xmlns:r="http://schemas.openxmlformats.org/officeDocument/2006/relationships" xmlns:w="http://schemas.openxmlformats.org/wordprocessingml/2006/main" xmlns:w14="http://schemas.microsoft.com/office/word/2010/wordml" xmlns:w15="http://schemas.microsoft.com/office/word/2012/wordml" xmlns:w16cex="http://schemas.microsoft.com/office/word/2018/wordml/cex" xmlns:w16cid="http://schemas.microsoft.com/office/word/2016/wordml/cid" xmlns:w16="http://schemas.microsoft.com/office/word/2018/wordml" xmlns:w16sdtdh="http://schemas.microsoft.com/office/word/2020/wordml/sdtdatahash" xmlns:w16se="http://schemas.microsoft.com/office/word/2015/wordml/symex" mc:Ignorable="w14 w15 w16se w16cid w16 w16cex w16sdtdh">
   <w:docDefaults>
     <w:rPrDefault>
       <w:rPr>
@@ -290,7 +2864,7 @@
       </w:pPr>
     </w:pPrDefault>
   </w:docDefaults>
-  <w:latentStyles w:defLockedState="0" w:defUIPriority="99" w:defSemiHidden="0" w:defUnhideWhenUsed="0" w:defQFormat="0" w:count="371">
+  <w:latentStyles w:defLockedState="0" w:defUIPriority="99" w:defSemiHidden="0" w:defUnhideWhenUsed="0" w:defQFormat="0" w:count="376">
     <w:lsdException w:name="Normal" w:uiPriority="0" w:qFormat="1"/>
     <w:lsdException w:name="heading 1" w:uiPriority="9" w:qFormat="1"/>
     <w:lsdException w:name="heading 2" w:semiHidden="1" w:uiPriority="9" w:unhideWhenUsed="1" w:qFormat="1"/>
@@ -396,7 +2970,6 @@
     <w:lsdException w:name="HTML Sample" w:semiHidden="1" w:unhideWhenUsed="1"/>
     <w:lsdException w:name="HTML Typewriter" w:semiHidden="1" w:unhideWhenUsed="1"/>
     <w:lsdException w:name="HTML Variable" w:semiHidden="1" w:unhideWhenUsed="1"/>
-    <w:lsdException w:name="Normal Table" w:semiHidden="1" w:unhideWhenUsed="1"/>
     <w:lsdException w:name="annotation subject" w:semiHidden="1" w:unhideWhenUsed="1"/>
     <w:lsdException w:name="No List" w:semiHidden="1" w:unhideWhenUsed="1"/>
     <w:lsdException w:name="Outline List 1" w:semiHidden="1" w:unhideWhenUsed="1"/>
@@ -439,11 +3012,8 @@
     <w:lsdException w:name="Table Contemporary" w:semiHidden="1" w:unhideWhenUsed="1"/>
     <w:lsdException w:name="Table Elegant" w:semiHidden="1" w:unhideWhenUsed="1"/>
     <w:lsdException w:name="Table Professional" w:semiHidden="1" w:unhideWhenUsed="1"/>
-    <w:lsdException w:name="Table Subtle 1" w:semiHidden="1" w:unhideWhenUsed="1"/>
     <w:lsdException w:name="Table Subtle 2" w:semiHidden="1" w:unhideWhenUsed="1"/>
     <w:lsdException w:name="Table Web 1" w:semiHidden="1" w:unhideWhenUsed="1"/>
-    <w:lsdException w:name="Table Web 2" w:semiHidden="1" w:unhideWhenUsed="1"/>
-    <w:lsdException w:name="Table Web 3" w:semiHidden="1" w:unhideWhenUsed="1"/>
     <w:lsdException w:name="Balloon Text" w:semiHidden="1" w:unhideWhenUsed="1"/>
     <w:lsdException w:name="Table Grid" w:uiPriority="39"/>
     <w:lsdException w:name="Table Theme" w:semiHidden="1" w:unhideWhenUsed="1"/>
@@ -662,21 +3232,26 @@
     <w:lsdException w:name="List Table 5 Dark Accent 6" w:uiPriority="50"/>
     <w:lsdException w:name="List Table 6 Colorful Accent 6" w:uiPriority="51"/>
     <w:lsdException w:name="List Table 7 Colorful Accent 6" w:uiPriority="52"/>
+    <w:lsdException w:name="Mention" w:semiHidden="1" w:unhideWhenUsed="1"/>
+    <w:lsdException w:name="Smart Hyperlink" w:semiHidden="1" w:unhideWhenUsed="1"/>
+    <w:lsdException w:name="Hashtag" w:semiHidden="1" w:unhideWhenUsed="1"/>
+    <w:lsdException w:name="Unresolved Mention" w:semiHidden="1" w:unhideWhenUsed="1"/>
+    <w:lsdException w:name="Smart Link" w:semiHidden="1" w:unhideWhenUsed="1"/>
   </w:latentStyles>
-  <w:style w:type="paragraph" w:default="1" w:styleId="a">
+  <w:style w:type="paragraph" w:default="1" w:styleId="Normal">
     <w:name w:val="Normal"/>
     <w:qFormat/>
     <w:pPr>
       <w:bidi/>
     </w:pPr>
   </w:style>
-  <w:style w:type="character" w:default="1" w:styleId="a0">
+  <w:style w:type="character" w:default="1" w:styleId="DefaultParagraphFont">
     <w:name w:val="Default Paragraph Font"/>
     <w:uiPriority w:val="1"/>
     <w:semiHidden/>
     <w:unhideWhenUsed/>
   </w:style>
-  <w:style w:type="table" w:default="1" w:styleId="a1">
+  <w:style w:type="table" w:default="1" w:styleId="TableNormal">
     <w:name w:val="Normal Table"/>
     <w:uiPriority w:val="99"/>
     <w:semiHidden/>
@@ -691,11 +3266,22 @@
       </w:tblCellMar>
     </w:tblPr>
   </w:style>
-  <w:style w:type="numbering" w:default="1" w:styleId="a2">
+  <w:style w:type="numbering" w:default="1" w:styleId="NoList">
     <w:name w:val="No List"/>
     <w:uiPriority w:val="99"/>
     <w:semiHidden/>
     <w:unhideWhenUsed/>
+  </w:style>
+  <w:style w:type="paragraph" w:styleId="ListParagraph">
+    <w:name w:val="List Paragraph"/>
+    <w:basedOn w:val="Normal"/>
+    <w:uiPriority w:val="34"/>
+    <w:qFormat/>
+    <w:rsid w:val="002B01F5"/>
+    <w:pPr>
+      <w:ind w:left="720"/>
+      <w:contextualSpacing/>
+    </w:pPr>
   </w:style>
 </w:styles>
 </file>

</xml_diff>

<commit_message>
some dry changes and sheep
</commit_message>
<xml_diff>
--- a/HW2/dry.docx
+++ b/HW2/dry.docx
@@ -7417,6 +7417,7 @@
         <w:rPr>
           <w:sz w:val="24"/>
           <w:szCs w:val="24"/>
+          <w:rtl/>
         </w:rPr>
       </w:pPr>
       <w:r>
@@ -7476,6 +7477,1035 @@
           </wp:inline>
         </w:drawing>
       </w:r>
+    </w:p>
+    <w:p>
+      <w:pPr>
+        <w:rPr>
+          <w:sz w:val="24"/>
+          <w:szCs w:val="24"/>
+          <w:rtl/>
+        </w:rPr>
+      </w:pPr>
+    </w:p>
+    <w:p>
+      <w:pPr>
+        <w:rPr>
+          <w:sz w:val="24"/>
+          <w:szCs w:val="24"/>
+          <w:rtl/>
+        </w:rPr>
+      </w:pPr>
+    </w:p>
+    <w:p>
+      <w:pPr>
+        <w:rPr>
+          <w:sz w:val="24"/>
+          <w:szCs w:val="24"/>
+          <w:rtl/>
+        </w:rPr>
+      </w:pPr>
+    </w:p>
+    <w:p>
+      <w:pPr>
+        <w:rPr>
+          <w:sz w:val="24"/>
+          <w:szCs w:val="24"/>
+          <w:rtl/>
+        </w:rPr>
+      </w:pPr>
+    </w:p>
+    <w:p>
+      <w:pPr>
+        <w:rPr>
+          <w:sz w:val="24"/>
+          <w:szCs w:val="24"/>
+          <w:rtl/>
+        </w:rPr>
+      </w:pPr>
+      <w:r>
+        <w:rPr>
+          <w:rFonts w:hint="cs"/>
+          <w:sz w:val="24"/>
+          <w:szCs w:val="24"/>
+          <w:rtl/>
+        </w:rPr>
+        <w:lastRenderedPageBreak/>
+        <w:t xml:space="preserve">הקובץ </w:t>
+      </w:r>
+      <w:r>
+        <w:rPr>
+          <w:b/>
+          <w:bCs/>
+          <w:sz w:val="24"/>
+          <w:szCs w:val="24"/>
+        </w:rPr>
+        <w:t>decrypt.exe</w:t>
+      </w:r>
+      <w:r>
+        <w:rPr>
+          <w:rFonts w:hint="cs"/>
+          <w:sz w:val="24"/>
+          <w:szCs w:val="24"/>
+          <w:rtl/>
+        </w:rPr>
+        <w:t>:</w:t>
+      </w:r>
+    </w:p>
+    <w:p>
+      <w:pPr>
+        <w:rPr>
+          <w:sz w:val="24"/>
+          <w:szCs w:val="24"/>
+          <w:rtl/>
+        </w:rPr>
+      </w:pPr>
+      <w:r>
+        <w:rPr>
+          <w:rFonts w:hint="cs"/>
+          <w:sz w:val="24"/>
+          <w:szCs w:val="24"/>
+          <w:rtl/>
+        </w:rPr>
+        <w:t>הבנו שבקובץ זה יש לנו שתי משימות: להבין את סדר הכנסת ארבע הארגומנטים, והאם להכניס אותם כמו שהם או לשנותם.</w:t>
+      </w:r>
+    </w:p>
+    <w:p>
+      <w:pPr>
+        <w:rPr>
+          <w:sz w:val="24"/>
+          <w:szCs w:val="24"/>
+          <w:rtl/>
+        </w:rPr>
+      </w:pPr>
+      <w:r>
+        <w:rPr>
+          <w:rFonts w:hint="cs"/>
+          <w:sz w:val="24"/>
+          <w:szCs w:val="24"/>
+          <w:rtl/>
+        </w:rPr>
+        <w:t>פענוח סדר הארגומנטים:</w:t>
+      </w:r>
+    </w:p>
+    <w:p>
+      <w:pPr>
+        <w:rPr>
+          <w:sz w:val="24"/>
+          <w:szCs w:val="24"/>
+          <w:rtl/>
+        </w:rPr>
+      </w:pPr>
+      <w:r>
+        <w:rPr>
+          <w:rFonts w:hint="cs"/>
+          <w:sz w:val="24"/>
+          <w:szCs w:val="24"/>
+          <w:rtl/>
+        </w:rPr>
+        <w:t xml:space="preserve">מפתח ההצפנה </w:t>
+      </w:r>
+      <w:r>
+        <w:rPr>
+          <w:sz w:val="24"/>
+          <w:szCs w:val="24"/>
+          <w:rtl/>
+        </w:rPr>
+        <w:t>–</w:t>
+      </w:r>
+      <w:r>
+        <w:rPr>
+          <w:rFonts w:hint="cs"/>
+          <w:sz w:val="24"/>
+          <w:szCs w:val="24"/>
+          <w:rtl/>
+        </w:rPr>
+        <w:t xml:space="preserve"> ראינו כי יש פונקציה שבודקת אורך מפתח. הארגומנט שנבדק הוא הארגומנט הרביעי שמועבר לתכנית. מכאן שהארגומנט הרביעי הוא מפתח ההצפנה.</w:t>
+      </w:r>
+    </w:p>
+    <w:p>
+      <w:pPr>
+        <w:rPr>
+          <w:sz w:val="24"/>
+          <w:szCs w:val="24"/>
+          <w:rtl/>
+        </w:rPr>
+      </w:pPr>
+      <w:r>
+        <w:rPr>
+          <w:rFonts w:cs="Arial"/>
+          <w:sz w:val="24"/>
+          <w:szCs w:val="24"/>
+          <w:rtl/>
+        </w:rPr>
+        <w:drawing>
+          <wp:inline distT="0" distB="0" distL="0" distR="0" wp14:anchorId="42FFDAF1" wp14:editId="360E1BFE">
+            <wp:extent cx="5274310" cy="2553335"/>
+            <wp:effectExtent l="0" t="0" r="2540" b="0"/>
+            <wp:docPr id="1223657534" name="Picture 1"/>
+            <wp:cNvGraphicFramePr>
+              <a:graphicFrameLocks xmlns:a="http://schemas.openxmlformats.org/drawingml/2006/main" noChangeAspect="1"/>
+            </wp:cNvGraphicFramePr>
+            <a:graphic xmlns:a="http://schemas.openxmlformats.org/drawingml/2006/main">
+              <a:graphicData uri="http://schemas.openxmlformats.org/drawingml/2006/picture">
+                <pic:pic xmlns:pic="http://schemas.openxmlformats.org/drawingml/2006/picture">
+                  <pic:nvPicPr>
+                    <pic:cNvPr id="1223657534" name=""/>
+                    <pic:cNvPicPr/>
+                  </pic:nvPicPr>
+                  <pic:blipFill>
+                    <a:blip r:embed="rId13"/>
+                    <a:stretch>
+                      <a:fillRect/>
+                    </a:stretch>
+                  </pic:blipFill>
+                  <pic:spPr>
+                    <a:xfrm>
+                      <a:off x="0" y="0"/>
+                      <a:ext cx="5274310" cy="2553335"/>
+                    </a:xfrm>
+                    <a:prstGeom prst="rect">
+                      <a:avLst/>
+                    </a:prstGeom>
+                  </pic:spPr>
+                </pic:pic>
+              </a:graphicData>
+            </a:graphic>
+          </wp:inline>
+        </w:drawing>
+      </w:r>
+    </w:p>
+    <w:p>
+      <w:pPr>
+        <w:rPr>
+          <w:sz w:val="24"/>
+          <w:szCs w:val="24"/>
+          <w:rtl/>
+        </w:rPr>
+      </w:pPr>
+      <w:r>
+        <w:rPr>
+          <w:rFonts w:hint="cs"/>
+          <w:sz w:val="24"/>
+          <w:szCs w:val="24"/>
+          <w:rtl/>
+        </w:rPr>
+        <w:t>מספר ה-</w:t>
+      </w:r>
+      <w:r>
+        <w:rPr>
+          <w:sz w:val="24"/>
+          <w:szCs w:val="24"/>
+        </w:rPr>
+        <w:t>rounds</w:t>
+      </w:r>
+      <w:r>
+        <w:rPr>
+          <w:rFonts w:hint="cs"/>
+          <w:sz w:val="24"/>
+          <w:szCs w:val="24"/>
+          <w:rtl/>
+        </w:rPr>
+        <w:t xml:space="preserve"> </w:t>
+      </w:r>
+      <w:r>
+        <w:rPr>
+          <w:sz w:val="24"/>
+          <w:szCs w:val="24"/>
+          <w:rtl/>
+        </w:rPr>
+        <w:t>–</w:t>
+      </w:r>
+      <w:r>
+        <w:rPr>
+          <w:rFonts w:hint="cs"/>
+          <w:sz w:val="24"/>
+          <w:szCs w:val="24"/>
+          <w:rtl/>
+        </w:rPr>
+        <w:t xml:space="preserve"> ראינו כי באחת הפונקציות ב-</w:t>
+      </w:r>
+      <w:r>
+        <w:rPr>
+          <w:sz w:val="24"/>
+          <w:szCs w:val="24"/>
+        </w:rPr>
+        <w:t>decrypt</w:t>
+      </w:r>
+      <w:r>
+        <w:rPr>
+          <w:rFonts w:hint="cs"/>
+          <w:sz w:val="24"/>
+          <w:szCs w:val="24"/>
+          <w:rtl/>
+        </w:rPr>
+        <w:t xml:space="preserve"> יש לולאה שמתרחשת מספר פעמים כארגומנט הראשון שניתן לתכנית. הסקנו שזה מתאים לכך שהארגומנט הראשון הוא מספר ה-</w:t>
+      </w:r>
+      <w:r>
+        <w:rPr>
+          <w:sz w:val="24"/>
+          <w:szCs w:val="24"/>
+        </w:rPr>
+        <w:t>rounds</w:t>
+      </w:r>
+      <w:r>
+        <w:rPr>
+          <w:rFonts w:hint="cs"/>
+          <w:sz w:val="24"/>
+          <w:szCs w:val="24"/>
+          <w:rtl/>
+        </w:rPr>
+        <w:t>.</w:t>
+      </w:r>
+    </w:p>
+    <w:p>
+      <w:pPr>
+        <w:rPr>
+          <w:sz w:val="24"/>
+          <w:szCs w:val="24"/>
+          <w:rtl/>
+        </w:rPr>
+      </w:pPr>
+      <w:r>
+        <w:rPr>
+          <w:rFonts w:hint="cs"/>
+          <w:sz w:val="24"/>
+          <w:szCs w:val="24"/>
+          <w:rtl/>
+        </w:rPr>
+        <w:t>תחילת הלולאה:</w:t>
+      </w:r>
+    </w:p>
+    <w:p>
+      <w:pPr>
+        <w:rPr>
+          <w:sz w:val="24"/>
+          <w:szCs w:val="24"/>
+          <w:rtl/>
+        </w:rPr>
+      </w:pPr>
+      <w:r>
+        <w:rPr>
+          <w:rFonts w:cs="Arial"/>
+          <w:sz w:val="24"/>
+          <w:szCs w:val="24"/>
+          <w:rtl/>
+        </w:rPr>
+        <w:drawing>
+          <wp:inline distT="0" distB="0" distL="0" distR="0" wp14:anchorId="4DE08E56" wp14:editId="3AC146A5">
+            <wp:extent cx="1829055" cy="876422"/>
+            <wp:effectExtent l="0" t="0" r="0" b="0"/>
+            <wp:docPr id="189127794" name="Picture 1" descr="A picture containing text, font, screenshot, line&#10;&#10;Description automatically generated"/>
+            <wp:cNvGraphicFramePr>
+              <a:graphicFrameLocks xmlns:a="http://schemas.openxmlformats.org/drawingml/2006/main" noChangeAspect="1"/>
+            </wp:cNvGraphicFramePr>
+            <a:graphic xmlns:a="http://schemas.openxmlformats.org/drawingml/2006/main">
+              <a:graphicData uri="http://schemas.openxmlformats.org/drawingml/2006/picture">
+                <pic:pic xmlns:pic="http://schemas.openxmlformats.org/drawingml/2006/picture">
+                  <pic:nvPicPr>
+                    <pic:cNvPr id="189127794" name="Picture 1" descr="A picture containing text, font, screenshot, line&#10;&#10;Description automatically generated"/>
+                    <pic:cNvPicPr/>
+                  </pic:nvPicPr>
+                  <pic:blipFill>
+                    <a:blip r:embed="rId14"/>
+                    <a:stretch>
+                      <a:fillRect/>
+                    </a:stretch>
+                  </pic:blipFill>
+                  <pic:spPr>
+                    <a:xfrm>
+                      <a:off x="0" y="0"/>
+                      <a:ext cx="1829055" cy="876422"/>
+                    </a:xfrm>
+                    <a:prstGeom prst="rect">
+                      <a:avLst/>
+                    </a:prstGeom>
+                  </pic:spPr>
+                </pic:pic>
+              </a:graphicData>
+            </a:graphic>
+          </wp:inline>
+        </w:drawing>
+      </w:r>
+    </w:p>
+    <w:p>
+      <w:pPr>
+        <w:rPr>
+          <w:sz w:val="24"/>
+          <w:szCs w:val="24"/>
+          <w:rtl/>
+        </w:rPr>
+      </w:pPr>
+      <w:r>
+        <w:rPr>
+          <w:rFonts w:hint="cs"/>
+          <w:sz w:val="24"/>
+          <w:szCs w:val="24"/>
+          <w:rtl/>
+        </w:rPr>
+        <w:t>סוף הלולאה:</w:t>
+      </w:r>
+    </w:p>
+    <w:p>
+      <w:pPr>
+        <w:rPr>
+          <w:sz w:val="24"/>
+          <w:szCs w:val="24"/>
+          <w:rtl/>
+        </w:rPr>
+      </w:pPr>
+      <w:r>
+        <w:rPr>
+          <w:rFonts w:cs="Arial"/>
+          <w:sz w:val="24"/>
+          <w:szCs w:val="24"/>
+          <w:rtl/>
+        </w:rPr>
+        <w:drawing>
+          <wp:inline distT="0" distB="0" distL="0" distR="0" wp14:anchorId="32C85618" wp14:editId="4A9BB0C8">
+            <wp:extent cx="1886213" cy="866896"/>
+            <wp:effectExtent l="0" t="0" r="0" b="9525"/>
+            <wp:docPr id="1811709958" name="Picture 1" descr="A picture containing text, font, screenshot, line&#10;&#10;Description automatically generated"/>
+            <wp:cNvGraphicFramePr>
+              <a:graphicFrameLocks xmlns:a="http://schemas.openxmlformats.org/drawingml/2006/main" noChangeAspect="1"/>
+            </wp:cNvGraphicFramePr>
+            <a:graphic xmlns:a="http://schemas.openxmlformats.org/drawingml/2006/main">
+              <a:graphicData uri="http://schemas.openxmlformats.org/drawingml/2006/picture">
+                <pic:pic xmlns:pic="http://schemas.openxmlformats.org/drawingml/2006/picture">
+                  <pic:nvPicPr>
+                    <pic:cNvPr id="1811709958" name="Picture 1" descr="A picture containing text, font, screenshot, line&#10;&#10;Description automatically generated"/>
+                    <pic:cNvPicPr/>
+                  </pic:nvPicPr>
+                  <pic:blipFill>
+                    <a:blip r:embed="rId15"/>
+                    <a:stretch>
+                      <a:fillRect/>
+                    </a:stretch>
+                  </pic:blipFill>
+                  <pic:spPr>
+                    <a:xfrm>
+                      <a:off x="0" y="0"/>
+                      <a:ext cx="1886213" cy="866896"/>
+                    </a:xfrm>
+                    <a:prstGeom prst="rect">
+                      <a:avLst/>
+                    </a:prstGeom>
+                  </pic:spPr>
+                </pic:pic>
+              </a:graphicData>
+            </a:graphic>
+          </wp:inline>
+        </w:drawing>
+      </w:r>
+    </w:p>
+    <w:p>
+      <w:pPr>
+        <w:rPr>
+          <w:sz w:val="24"/>
+          <w:szCs w:val="24"/>
+          <w:rtl/>
+        </w:rPr>
+      </w:pPr>
+      <w:r>
+        <w:rPr>
+          <w:rFonts w:hint="cs"/>
+          <w:sz w:val="24"/>
+          <w:szCs w:val="24"/>
+          <w:rtl/>
+        </w:rPr>
+        <w:t>ה-</w:t>
+      </w:r>
+      <w:r>
+        <w:rPr>
+          <w:sz w:val="24"/>
+          <w:szCs w:val="24"/>
+        </w:rPr>
+        <w:t>delta</w:t>
+      </w:r>
+      <w:r>
+        <w:rPr>
+          <w:rFonts w:hint="cs"/>
+          <w:sz w:val="24"/>
+          <w:szCs w:val="24"/>
+          <w:rtl/>
+        </w:rPr>
+        <w:t xml:space="preserve"> </w:t>
+      </w:r>
+      <w:r>
+        <w:rPr>
+          <w:sz w:val="24"/>
+          <w:szCs w:val="24"/>
+          <w:rtl/>
+        </w:rPr>
+        <w:t>–</w:t>
+      </w:r>
+      <w:r>
+        <w:rPr>
+          <w:rFonts w:hint="cs"/>
+          <w:sz w:val="24"/>
+          <w:szCs w:val="24"/>
+          <w:rtl/>
+        </w:rPr>
+        <w:t xml:space="preserve"> הנחנו שפרמטר ההצפנה הנוסף יופיע לצד מספר ה-</w:t>
+      </w:r>
+      <w:r>
+        <w:rPr>
+          <w:sz w:val="24"/>
+          <w:szCs w:val="24"/>
+        </w:rPr>
+        <w:t>rounds</w:t>
+      </w:r>
+      <w:r>
+        <w:rPr>
+          <w:rFonts w:hint="cs"/>
+          <w:sz w:val="24"/>
+          <w:szCs w:val="24"/>
+          <w:rtl/>
+        </w:rPr>
+        <w:t xml:space="preserve">. ואכן הוא הופיע במהלך אותה לולאה </w:t>
+      </w:r>
+      <w:r>
+        <w:rPr>
+          <w:sz w:val="24"/>
+          <w:szCs w:val="24"/>
+          <w:rtl/>
+        </w:rPr>
+        <w:t>–</w:t>
+      </w:r>
+      <w:r>
+        <w:rPr>
+          <w:rFonts w:hint="cs"/>
+          <w:sz w:val="24"/>
+          <w:szCs w:val="24"/>
+          <w:rtl/>
+        </w:rPr>
+        <w:t xml:space="preserve"> שמו </w:t>
+      </w:r>
+      <w:r>
+        <w:rPr>
+          <w:sz w:val="24"/>
+          <w:szCs w:val="24"/>
+        </w:rPr>
+        <w:t>argv2_long</w:t>
+      </w:r>
+      <w:r>
+        <w:rPr>
+          <w:rFonts w:hint="cs"/>
+          <w:sz w:val="24"/>
+          <w:szCs w:val="24"/>
+          <w:rtl/>
+        </w:rPr>
+        <w:t xml:space="preserve"> (לאחר קריאה ל-</w:t>
+      </w:r>
+      <w:r>
+        <w:rPr>
+          <w:sz w:val="24"/>
+          <w:szCs w:val="24"/>
+        </w:rPr>
+        <w:t>strtol</w:t>
+      </w:r>
+      <w:r>
+        <w:rPr>
+          <w:rFonts w:hint="cs"/>
+          <w:sz w:val="24"/>
+          <w:szCs w:val="24"/>
+          <w:rtl/>
+        </w:rPr>
+        <w:t xml:space="preserve"> על </w:t>
+      </w:r>
+      <w:r>
+        <w:rPr>
+          <w:sz w:val="24"/>
+          <w:szCs w:val="24"/>
+        </w:rPr>
+        <w:t>argv[2]</w:t>
+      </w:r>
+      <w:r>
+        <w:rPr>
+          <w:rFonts w:hint="cs"/>
+          <w:sz w:val="24"/>
+          <w:szCs w:val="24"/>
+          <w:rtl/>
+        </w:rPr>
+        <w:t>).</w:t>
+      </w:r>
+    </w:p>
+    <w:p>
+      <w:pPr>
+        <w:rPr>
+          <w:sz w:val="24"/>
+          <w:szCs w:val="24"/>
+          <w:rtl/>
+        </w:rPr>
+      </w:pPr>
+      <w:r>
+        <w:rPr>
+          <w:rFonts w:hint="cs"/>
+          <w:sz w:val="24"/>
+          <w:szCs w:val="24"/>
+          <w:rtl/>
+        </w:rPr>
+        <w:t>לפי אלימינציה, הסקנו כי הסיסמה המוצפנת היא הארגומנט השלישי לתכנית.</w:t>
+      </w:r>
+    </w:p>
+    <w:p>
+      <w:pPr>
+        <w:rPr>
+          <w:sz w:val="24"/>
+          <w:szCs w:val="24"/>
+          <w:rtl/>
+        </w:rPr>
+      </w:pPr>
+    </w:p>
+    <w:p>
+      <w:pPr>
+        <w:rPr>
+          <w:sz w:val="24"/>
+          <w:szCs w:val="24"/>
+          <w:rtl/>
+        </w:rPr>
+      </w:pPr>
+    </w:p>
+    <w:p>
+      <w:pPr>
+        <w:rPr>
+          <w:sz w:val="24"/>
+          <w:szCs w:val="24"/>
+          <w:rtl/>
+        </w:rPr>
+      </w:pPr>
+      <w:r>
+        <w:rPr>
+          <w:rFonts w:hint="cs"/>
+          <w:sz w:val="24"/>
+          <w:szCs w:val="24"/>
+          <w:rtl/>
+        </w:rPr>
+        <w:lastRenderedPageBreak/>
+        <w:t xml:space="preserve">מהתבוננות בפונקציות בקובץ </w:t>
+      </w:r>
+      <w:r>
+        <w:rPr>
+          <w:sz w:val="24"/>
+          <w:szCs w:val="24"/>
+        </w:rPr>
+        <w:t>decrypt.exe</w:t>
+      </w:r>
+      <w:r>
+        <w:rPr>
+          <w:rFonts w:hint="cs"/>
+          <w:sz w:val="24"/>
+          <w:szCs w:val="24"/>
+          <w:rtl/>
+        </w:rPr>
+        <w:t>, הבנו כי בריצת התכנית מתייחסים רק ל-16 תווים הראשונים של הסיסמה. הסיסמה שקיבלנו מ-</w:t>
+      </w:r>
+      <w:r>
+        <w:rPr>
+          <w:sz w:val="24"/>
+          <w:szCs w:val="24"/>
+        </w:rPr>
+        <w:t>wizard</w:t>
+      </w:r>
+      <w:r>
+        <w:rPr>
+          <w:rFonts w:hint="cs"/>
+          <w:sz w:val="24"/>
+          <w:szCs w:val="24"/>
+          <w:rtl/>
+        </w:rPr>
+        <w:t xml:space="preserve"> באורך 32 תווים. לכן, חשבנו להריץ את </w:t>
+      </w:r>
+      <w:r>
+        <w:rPr>
+          <w:sz w:val="24"/>
+          <w:szCs w:val="24"/>
+        </w:rPr>
+        <w:t>decrypt.exe</w:t>
+      </w:r>
+      <w:r>
+        <w:rPr>
+          <w:rFonts w:hint="cs"/>
+          <w:sz w:val="24"/>
+          <w:szCs w:val="24"/>
+          <w:rtl/>
+        </w:rPr>
+        <w:t xml:space="preserve"> פעמיים: כל פעם על חצי אחר של הסיסמה.</w:t>
+      </w:r>
+    </w:p>
+    <w:p>
+      <w:pPr>
+        <w:rPr>
+          <w:rFonts w:hint="cs"/>
+          <w:sz w:val="24"/>
+          <w:szCs w:val="24"/>
+          <w:rtl/>
+        </w:rPr>
+      </w:pPr>
+      <w:r>
+        <w:rPr>
+          <w:rFonts w:hint="cs"/>
+          <w:sz w:val="24"/>
+          <w:szCs w:val="24"/>
+          <w:rtl/>
+        </w:rPr>
+        <w:t xml:space="preserve">הסיסמה המלאה הייתה:  </w:t>
+      </w:r>
+      <w:r>
+        <w:rPr>
+          <w:rFonts w:ascii="Noto Sans" w:hAnsi="Noto Sans" w:cs="Noto Sans"/>
+          <w:color w:val="DBDEE1"/>
+          <w:shd w:val="clear" w:color="auto" w:fill="313338"/>
+        </w:rPr>
+        <w:t>1e6abd72A880033D0611e54a8902FE72</w:t>
+      </w:r>
+    </w:p>
+    <w:p>
+      <w:pPr>
+        <w:rPr>
+          <w:sz w:val="24"/>
+          <w:szCs w:val="24"/>
+          <w:rtl/>
+        </w:rPr>
+      </w:pPr>
+      <w:r>
+        <w:rPr>
+          <w:rFonts w:hint="cs"/>
+          <w:sz w:val="24"/>
+          <w:szCs w:val="24"/>
+          <w:rtl/>
+        </w:rPr>
+        <w:t>הרצה על חצי הסיסמה הראשונה:</w:t>
+      </w:r>
+    </w:p>
+    <w:p>
+      <w:pPr>
+        <w:rPr>
+          <w:sz w:val="24"/>
+          <w:szCs w:val="24"/>
+          <w:rtl/>
+        </w:rPr>
+      </w:pPr>
+      <w:r>
+        <w:rPr>
+          <w:rFonts w:cs="Arial"/>
+          <w:sz w:val="24"/>
+          <w:szCs w:val="24"/>
+          <w:rtl/>
+        </w:rPr>
+        <w:drawing>
+          <wp:inline distT="0" distB="0" distL="0" distR="0" wp14:anchorId="40FEE41A" wp14:editId="617A0056">
+            <wp:extent cx="5274310" cy="407670"/>
+            <wp:effectExtent l="0" t="0" r="2540" b="0"/>
+            <wp:docPr id="1312066111" name="Picture 1"/>
+            <wp:cNvGraphicFramePr>
+              <a:graphicFrameLocks xmlns:a="http://schemas.openxmlformats.org/drawingml/2006/main" noChangeAspect="1"/>
+            </wp:cNvGraphicFramePr>
+            <a:graphic xmlns:a="http://schemas.openxmlformats.org/drawingml/2006/main">
+              <a:graphicData uri="http://schemas.openxmlformats.org/drawingml/2006/picture">
+                <pic:pic xmlns:pic="http://schemas.openxmlformats.org/drawingml/2006/picture">
+                  <pic:nvPicPr>
+                    <pic:cNvPr id="1312066111" name=""/>
+                    <pic:cNvPicPr/>
+                  </pic:nvPicPr>
+                  <pic:blipFill>
+                    <a:blip r:embed="rId16"/>
+                    <a:stretch>
+                      <a:fillRect/>
+                    </a:stretch>
+                  </pic:blipFill>
+                  <pic:spPr>
+                    <a:xfrm>
+                      <a:off x="0" y="0"/>
+                      <a:ext cx="5274310" cy="407670"/>
+                    </a:xfrm>
+                    <a:prstGeom prst="rect">
+                      <a:avLst/>
+                    </a:prstGeom>
+                  </pic:spPr>
+                </pic:pic>
+              </a:graphicData>
+            </a:graphic>
+          </wp:inline>
+        </w:drawing>
+      </w:r>
+    </w:p>
+    <w:p>
+      <w:pPr>
+        <w:rPr>
+          <w:sz w:val="24"/>
+          <w:szCs w:val="24"/>
+          <w:rtl/>
+        </w:rPr>
+      </w:pPr>
+      <w:r>
+        <w:rPr>
+          <w:rFonts w:hint="cs"/>
+          <w:sz w:val="24"/>
+          <w:szCs w:val="24"/>
+          <w:rtl/>
+        </w:rPr>
+        <w:t xml:space="preserve">התקבל </w:t>
+      </w:r>
+      <w:r>
+        <w:rPr>
+          <w:sz w:val="24"/>
+          <w:szCs w:val="24"/>
+        </w:rPr>
+        <w:t>RDANUSAN</w:t>
+      </w:r>
+      <w:r>
+        <w:rPr>
+          <w:rFonts w:hint="cs"/>
+          <w:sz w:val="24"/>
+          <w:szCs w:val="24"/>
+          <w:rtl/>
+        </w:rPr>
+        <w:t>.</w:t>
+      </w:r>
+    </w:p>
+    <w:p>
+      <w:pPr>
+        <w:rPr>
+          <w:sz w:val="24"/>
+          <w:szCs w:val="24"/>
+          <w:rtl/>
+        </w:rPr>
+      </w:pPr>
+      <w:r>
+        <w:rPr>
+          <w:rFonts w:hint="cs"/>
+          <w:sz w:val="24"/>
+          <w:szCs w:val="24"/>
+          <w:rtl/>
+        </w:rPr>
+        <w:t>הרצה על חצי הסיסמה השנייה:</w:t>
+      </w:r>
+    </w:p>
+    <w:p>
+      <w:pPr>
+        <w:rPr>
+          <w:sz w:val="24"/>
+          <w:szCs w:val="24"/>
+          <w:rtl/>
+        </w:rPr>
+      </w:pPr>
+      <w:r>
+        <w:rPr>
+          <w:rFonts w:cs="Arial"/>
+          <w:sz w:val="24"/>
+          <w:szCs w:val="24"/>
+          <w:rtl/>
+        </w:rPr>
+        <w:drawing>
+          <wp:inline distT="0" distB="0" distL="0" distR="0" wp14:anchorId="155DBE45" wp14:editId="24B157CF">
+            <wp:extent cx="5274310" cy="402590"/>
+            <wp:effectExtent l="0" t="0" r="2540" b="0"/>
+            <wp:docPr id="293909078" name="Picture 1"/>
+            <wp:cNvGraphicFramePr>
+              <a:graphicFrameLocks xmlns:a="http://schemas.openxmlformats.org/drawingml/2006/main" noChangeAspect="1"/>
+            </wp:cNvGraphicFramePr>
+            <a:graphic xmlns:a="http://schemas.openxmlformats.org/drawingml/2006/main">
+              <a:graphicData uri="http://schemas.openxmlformats.org/drawingml/2006/picture">
+                <pic:pic xmlns:pic="http://schemas.openxmlformats.org/drawingml/2006/picture">
+                  <pic:nvPicPr>
+                    <pic:cNvPr id="293909078" name=""/>
+                    <pic:cNvPicPr/>
+                  </pic:nvPicPr>
+                  <pic:blipFill>
+                    <a:blip r:embed="rId17"/>
+                    <a:stretch>
+                      <a:fillRect/>
+                    </a:stretch>
+                  </pic:blipFill>
+                  <pic:spPr>
+                    <a:xfrm>
+                      <a:off x="0" y="0"/>
+                      <a:ext cx="5274310" cy="402590"/>
+                    </a:xfrm>
+                    <a:prstGeom prst="rect">
+                      <a:avLst/>
+                    </a:prstGeom>
+                  </pic:spPr>
+                </pic:pic>
+              </a:graphicData>
+            </a:graphic>
+          </wp:inline>
+        </w:drawing>
+      </w:r>
+    </w:p>
+    <w:p>
+      <w:pPr>
+        <w:rPr>
+          <w:sz w:val="24"/>
+          <w:szCs w:val="24"/>
+          <w:rtl/>
+        </w:rPr>
+      </w:pPr>
+      <w:r>
+        <w:rPr>
+          <w:rFonts w:hint="cs"/>
+          <w:sz w:val="24"/>
+          <w:szCs w:val="24"/>
+          <w:rtl/>
+        </w:rPr>
+        <w:t xml:space="preserve">והתקבל </w:t>
+      </w:r>
+      <w:r>
+        <w:rPr>
+          <w:sz w:val="24"/>
+          <w:szCs w:val="24"/>
+        </w:rPr>
+        <w:t>2D7D4ERB</w:t>
+      </w:r>
+      <w:r>
+        <w:rPr>
+          <w:rFonts w:hint="cs"/>
+          <w:sz w:val="24"/>
+          <w:szCs w:val="24"/>
+          <w:rtl/>
+        </w:rPr>
+        <w:t>.</w:t>
+      </w:r>
+    </w:p>
+    <w:p>
+      <w:pPr>
+        <w:rPr>
+          <w:sz w:val="24"/>
+          <w:szCs w:val="24"/>
+          <w:rtl/>
+        </w:rPr>
+      </w:pPr>
+      <w:r>
+        <w:rPr>
+          <w:rFonts w:hint="cs"/>
+          <w:sz w:val="24"/>
+          <w:szCs w:val="24"/>
+          <w:rtl/>
+        </w:rPr>
+        <w:t xml:space="preserve">חיבור שני החצאים הביא </w:t>
+      </w:r>
+      <w:r>
+        <w:rPr>
+          <w:sz w:val="24"/>
+          <w:szCs w:val="24"/>
+        </w:rPr>
+        <w:t>RDANUSAN2D7D4ERB</w:t>
+      </w:r>
+      <w:r>
+        <w:rPr>
+          <w:rFonts w:hint="cs"/>
+          <w:sz w:val="24"/>
+          <w:szCs w:val="24"/>
+          <w:rtl/>
+        </w:rPr>
+        <w:t>.</w:t>
+      </w:r>
+    </w:p>
+    <w:p>
+      <w:pPr>
+        <w:rPr>
+          <w:sz w:val="24"/>
+          <w:szCs w:val="24"/>
+          <w:rtl/>
+        </w:rPr>
+      </w:pPr>
+      <w:r>
+        <w:rPr>
+          <w:rFonts w:hint="cs"/>
+          <w:sz w:val="24"/>
+          <w:szCs w:val="24"/>
+          <w:rtl/>
+        </w:rPr>
+        <w:t>הסיסמה הזו עבדה על ה-</w:t>
+      </w:r>
+      <w:r>
+        <w:rPr>
+          <w:sz w:val="24"/>
+          <w:szCs w:val="24"/>
+        </w:rPr>
+        <w:t>shared safe</w:t>
+      </w:r>
+      <w:r>
+        <w:rPr>
+          <w:rFonts w:hint="cs"/>
+          <w:sz w:val="24"/>
+          <w:szCs w:val="24"/>
+          <w:rtl/>
+        </w:rPr>
+        <w:t xml:space="preserve"> באתר, וכך נראה תוכן הכספת:</w:t>
+      </w:r>
+    </w:p>
+    <w:p>
+      <w:pPr>
+        <w:rPr>
+          <w:sz w:val="24"/>
+          <w:szCs w:val="24"/>
+          <w:rtl/>
+        </w:rPr>
+      </w:pPr>
+      <w:r>
+        <w:rPr>
+          <w:rFonts w:cs="Arial"/>
+          <w:sz w:val="24"/>
+          <w:szCs w:val="24"/>
+          <w:rtl/>
+        </w:rPr>
+        <w:drawing>
+          <wp:inline distT="0" distB="0" distL="0" distR="0" wp14:anchorId="77EC0790" wp14:editId="34EB2835">
+            <wp:extent cx="3477110" cy="2286319"/>
+            <wp:effectExtent l="0" t="0" r="9525" b="0"/>
+            <wp:docPr id="579446320" name="Picture 1" descr="A picture containing text, screenshot, font, logo&#10;&#10;Description automatically generated"/>
+            <wp:cNvGraphicFramePr>
+              <a:graphicFrameLocks xmlns:a="http://schemas.openxmlformats.org/drawingml/2006/main" noChangeAspect="1"/>
+            </wp:cNvGraphicFramePr>
+            <a:graphic xmlns:a="http://schemas.openxmlformats.org/drawingml/2006/main">
+              <a:graphicData uri="http://schemas.openxmlformats.org/drawingml/2006/picture">
+                <pic:pic xmlns:pic="http://schemas.openxmlformats.org/drawingml/2006/picture">
+                  <pic:nvPicPr>
+                    <pic:cNvPr id="579446320" name="Picture 1" descr="A picture containing text, screenshot, font, logo&#10;&#10;Description automatically generated"/>
+                    <pic:cNvPicPr/>
+                  </pic:nvPicPr>
+                  <pic:blipFill>
+                    <a:blip r:embed="rId18"/>
+                    <a:stretch>
+                      <a:fillRect/>
+                    </a:stretch>
+                  </pic:blipFill>
+                  <pic:spPr>
+                    <a:xfrm>
+                      <a:off x="0" y="0"/>
+                      <a:ext cx="3477110" cy="2286319"/>
+                    </a:xfrm>
+                    <a:prstGeom prst="rect">
+                      <a:avLst/>
+                    </a:prstGeom>
+                  </pic:spPr>
+                </pic:pic>
+              </a:graphicData>
+            </a:graphic>
+          </wp:inline>
+        </w:drawing>
+      </w:r>
+    </w:p>
+    <w:p>
+      <w:pPr>
+        <w:rPr>
+          <w:rFonts w:hint="cs"/>
+          <w:sz w:val="24"/>
+          <w:szCs w:val="24"/>
+          <w:rtl/>
+        </w:rPr>
+      </w:pPr>
+    </w:p>
+    <w:p>
+      <w:pPr>
+        <w:rPr>
+          <w:rFonts w:hint="cs"/>
+          <w:sz w:val="24"/>
+          <w:szCs w:val="24"/>
+          <w:rtl/>
+        </w:rPr>
+      </w:pPr>
     </w:p>
     <w:sectPr>
       <w:pgSz w:w="11906" w:h="16838"/>

</xml_diff>